<commit_message>
Update documentation - Specify how to use a stronger signature algorithm
</commit_message>
<xml_diff>
--- a/Advanced.docx
+++ b/Advanced.docx
@@ -73,27 +73,7 @@
           <w:sz w:val="20"/>
           <w:szCs w:val="20"/>
         </w:rPr>
-        <w:t xml:space="preserve">The most common case for these kinds of situations are when the only users of a system are internal users, or when you wish to setup </w:t>
-      </w:r>
-      <w:proofErr w:type="spellStart"/>
-      <w:r>
-        <w:rPr>
-          <w:rFonts w:ascii="Verdana" w:hAnsi="Verdana"/>
-          <w:color w:val="666666"/>
-          <w:sz w:val="20"/>
-          <w:szCs w:val="20"/>
-        </w:rPr>
-        <w:t>dev</w:t>
-      </w:r>
-      <w:proofErr w:type="spellEnd"/>
-      <w:r>
-        <w:rPr>
-          <w:rFonts w:ascii="Verdana" w:hAnsi="Verdana"/>
-          <w:color w:val="666666"/>
-          <w:sz w:val="20"/>
-          <w:szCs w:val="20"/>
-        </w:rPr>
-        <w:t xml:space="preserve"> or </w:t>
+        <w:t xml:space="preserve">The most common case for these kinds of situations are when the only users of a system are internal users, or when you wish to setup dev or </w:t>
       </w:r>
       <w:proofErr w:type="spellStart"/>
       <w:r>
@@ -4149,7 +4129,39 @@
                                 <w:rFonts w:ascii="Verdana" w:hAnsi="Verdana"/>
                                 <w:color w:val="C45911" w:themeColor="accent2" w:themeShade="BF"/>
                               </w:rPr>
-                              <w:t xml:space="preserve">            -file prod-</w:t>
+                              <w:t xml:space="preserve">            </w:t>
+                            </w:r>
+                            <w:r>
+                              <w:rPr>
+                                <w:rFonts w:ascii="Verdana" w:hAnsi="Verdana"/>
+                                <w:color w:val="C45911" w:themeColor="accent2" w:themeShade="BF"/>
+                              </w:rPr>
+                              <w:t>-</w:t>
+                            </w:r>
+                            <w:proofErr w:type="spellStart"/>
+                            <w:proofErr w:type="gramStart"/>
+                            <w:r>
+                              <w:rPr>
+                                <w:rFonts w:ascii="Verdana" w:hAnsi="Verdana"/>
+                                <w:color w:val="C45911" w:themeColor="accent2" w:themeShade="BF"/>
+                              </w:rPr>
+                              <w:t>sigalg</w:t>
+                            </w:r>
+                            <w:proofErr w:type="spellEnd"/>
+                            <w:proofErr w:type="gramEnd"/>
+                            <w:r>
+                              <w:rPr>
+                                <w:rFonts w:ascii="Verdana" w:hAnsi="Verdana"/>
+                                <w:color w:val="C45911" w:themeColor="accent2" w:themeShade="BF"/>
+                              </w:rPr>
+                              <w:t xml:space="preserve"> SHA256withRSA </w:t>
+                            </w:r>
+                            <w:r>
+                              <w:rPr>
+                                <w:rFonts w:ascii="Verdana" w:hAnsi="Verdana"/>
+                                <w:color w:val="C45911" w:themeColor="accent2" w:themeShade="BF"/>
+                              </w:rPr>
+                              <w:t>-file prod-</w:t>
                             </w:r>
                             <w:proofErr w:type="spellStart"/>
                             <w:r>
@@ -4647,7 +4659,39 @@
                           <w:rFonts w:ascii="Verdana" w:hAnsi="Verdana"/>
                           <w:color w:val="C45911" w:themeColor="accent2" w:themeShade="BF"/>
                         </w:rPr>
-                        <w:t xml:space="preserve">            -file prod-</w:t>
+                        <w:t xml:space="preserve">            </w:t>
+                      </w:r>
+                      <w:r>
+                        <w:rPr>
+                          <w:rFonts w:ascii="Verdana" w:hAnsi="Verdana"/>
+                          <w:color w:val="C45911" w:themeColor="accent2" w:themeShade="BF"/>
+                        </w:rPr>
+                        <w:t>-</w:t>
+                      </w:r>
+                      <w:proofErr w:type="spellStart"/>
+                      <w:proofErr w:type="gramStart"/>
+                      <w:r>
+                        <w:rPr>
+                          <w:rFonts w:ascii="Verdana" w:hAnsi="Verdana"/>
+                          <w:color w:val="C45911" w:themeColor="accent2" w:themeShade="BF"/>
+                        </w:rPr>
+                        <w:t>sigalg</w:t>
+                      </w:r>
+                      <w:proofErr w:type="spellEnd"/>
+                      <w:proofErr w:type="gramEnd"/>
+                      <w:r>
+                        <w:rPr>
+                          <w:rFonts w:ascii="Verdana" w:hAnsi="Verdana"/>
+                          <w:color w:val="C45911" w:themeColor="accent2" w:themeShade="BF"/>
+                        </w:rPr>
+                        <w:t xml:space="preserve"> SHA256withRSA </w:t>
+                      </w:r>
+                      <w:r>
+                        <w:rPr>
+                          <w:rFonts w:ascii="Verdana" w:hAnsi="Verdana"/>
+                          <w:color w:val="C45911" w:themeColor="accent2" w:themeShade="BF"/>
+                        </w:rPr>
+                        <w:t>-file prod-</w:t>
                       </w:r>
                       <w:proofErr w:type="spellStart"/>
                       <w:r>
@@ -6546,7 +6590,39 @@
                                 <w:rFonts w:ascii="Verdana" w:hAnsi="Verdana"/>
                                 <w:color w:val="C45911" w:themeColor="accent2" w:themeShade="BF"/>
                               </w:rPr>
-                              <w:t xml:space="preserve">            -file node-</w:t>
+                              <w:t xml:space="preserve">            </w:t>
+                            </w:r>
+                            <w:r>
+                              <w:rPr>
+                                <w:rFonts w:ascii="Verdana" w:hAnsi="Verdana"/>
+                                <w:color w:val="C45911" w:themeColor="accent2" w:themeShade="BF"/>
+                              </w:rPr>
+                              <w:t>-</w:t>
+                            </w:r>
+                            <w:proofErr w:type="spellStart"/>
+                            <w:proofErr w:type="gramStart"/>
+                            <w:r>
+                              <w:rPr>
+                                <w:rFonts w:ascii="Verdana" w:hAnsi="Verdana"/>
+                                <w:color w:val="C45911" w:themeColor="accent2" w:themeShade="BF"/>
+                              </w:rPr>
+                              <w:t>sigalg</w:t>
+                            </w:r>
+                            <w:proofErr w:type="spellEnd"/>
+                            <w:proofErr w:type="gramEnd"/>
+                            <w:r>
+                              <w:rPr>
+                                <w:rFonts w:ascii="Verdana" w:hAnsi="Verdana"/>
+                                <w:color w:val="C45911" w:themeColor="accent2" w:themeShade="BF"/>
+                              </w:rPr>
+                              <w:t xml:space="preserve"> SHA256withRSA </w:t>
+                            </w:r>
+                            <w:r>
+                              <w:rPr>
+                                <w:rFonts w:ascii="Verdana" w:hAnsi="Verdana"/>
+                                <w:color w:val="C45911" w:themeColor="accent2" w:themeShade="BF"/>
+                              </w:rPr>
+                              <w:t>-file node-</w:t>
                             </w:r>
                             <w:proofErr w:type="spellStart"/>
                             <w:r>
@@ -7024,7 +7100,39 @@
                           <w:rFonts w:ascii="Verdana" w:hAnsi="Verdana"/>
                           <w:color w:val="C45911" w:themeColor="accent2" w:themeShade="BF"/>
                         </w:rPr>
-                        <w:t xml:space="preserve">            -file node-</w:t>
+                        <w:t xml:space="preserve">            </w:t>
+                      </w:r>
+                      <w:r>
+                        <w:rPr>
+                          <w:rFonts w:ascii="Verdana" w:hAnsi="Verdana"/>
+                          <w:color w:val="C45911" w:themeColor="accent2" w:themeShade="BF"/>
+                        </w:rPr>
+                        <w:t>-</w:t>
+                      </w:r>
+                      <w:proofErr w:type="spellStart"/>
+                      <w:proofErr w:type="gramStart"/>
+                      <w:r>
+                        <w:rPr>
+                          <w:rFonts w:ascii="Verdana" w:hAnsi="Verdana"/>
+                          <w:color w:val="C45911" w:themeColor="accent2" w:themeShade="BF"/>
+                        </w:rPr>
+                        <w:t>sigalg</w:t>
+                      </w:r>
+                      <w:proofErr w:type="spellEnd"/>
+                      <w:proofErr w:type="gramEnd"/>
+                      <w:r>
+                        <w:rPr>
+                          <w:rFonts w:ascii="Verdana" w:hAnsi="Verdana"/>
+                          <w:color w:val="C45911" w:themeColor="accent2" w:themeShade="BF"/>
+                        </w:rPr>
+                        <w:t xml:space="preserve"> SHA256withRSA </w:t>
+                      </w:r>
+                      <w:r>
+                        <w:rPr>
+                          <w:rFonts w:ascii="Verdana" w:hAnsi="Verdana"/>
+                          <w:color w:val="C45911" w:themeColor="accent2" w:themeShade="BF"/>
+                        </w:rPr>
+                        <w:t>-file node-</w:t>
                       </w:r>
                       <w:proofErr w:type="spellStart"/>
                       <w:r>
@@ -9057,7 +9165,39 @@
                                 <w:rFonts w:ascii="Verdana" w:hAnsi="Verdana"/>
                                 <w:color w:val="C45911" w:themeColor="accent2" w:themeShade="BF"/>
                               </w:rPr>
-                              <w:t xml:space="preserve">            -file </w:t>
+                              <w:t xml:space="preserve">            </w:t>
+                            </w:r>
+                            <w:r>
+                              <w:rPr>
+                                <w:rFonts w:ascii="Verdana" w:hAnsi="Verdana"/>
+                                <w:color w:val="C45911" w:themeColor="accent2" w:themeShade="BF"/>
+                              </w:rPr>
+                              <w:t>-</w:t>
+                            </w:r>
+                            <w:proofErr w:type="spellStart"/>
+                            <w:proofErr w:type="gramStart"/>
+                            <w:r>
+                              <w:rPr>
+                                <w:rFonts w:ascii="Verdana" w:hAnsi="Verdana"/>
+                                <w:color w:val="C45911" w:themeColor="accent2" w:themeShade="BF"/>
+                              </w:rPr>
+                              <w:t>sigalg</w:t>
+                            </w:r>
+                            <w:proofErr w:type="spellEnd"/>
+                            <w:proofErr w:type="gramEnd"/>
+                            <w:r>
+                              <w:rPr>
+                                <w:rFonts w:ascii="Verdana" w:hAnsi="Verdana"/>
+                                <w:color w:val="C45911" w:themeColor="accent2" w:themeShade="BF"/>
+                              </w:rPr>
+                              <w:t xml:space="preserve"> SHA256withRSA </w:t>
+                            </w:r>
+                            <w:r>
+                              <w:rPr>
+                                <w:rFonts w:ascii="Verdana" w:hAnsi="Verdana"/>
+                                <w:color w:val="C45911" w:themeColor="accent2" w:themeShade="BF"/>
+                              </w:rPr>
+                              <w:t xml:space="preserve">-file </w:t>
                             </w:r>
                             <w:proofErr w:type="spellStart"/>
                             <w:r>
@@ -9554,7 +9694,39 @@
                           <w:rFonts w:ascii="Verdana" w:hAnsi="Verdana"/>
                           <w:color w:val="C45911" w:themeColor="accent2" w:themeShade="BF"/>
                         </w:rPr>
-                        <w:t xml:space="preserve">            -file </w:t>
+                        <w:t xml:space="preserve">            </w:t>
+                      </w:r>
+                      <w:r>
+                        <w:rPr>
+                          <w:rFonts w:ascii="Verdana" w:hAnsi="Verdana"/>
+                          <w:color w:val="C45911" w:themeColor="accent2" w:themeShade="BF"/>
+                        </w:rPr>
+                        <w:t>-</w:t>
+                      </w:r>
+                      <w:proofErr w:type="spellStart"/>
+                      <w:proofErr w:type="gramStart"/>
+                      <w:r>
+                        <w:rPr>
+                          <w:rFonts w:ascii="Verdana" w:hAnsi="Verdana"/>
+                          <w:color w:val="C45911" w:themeColor="accent2" w:themeShade="BF"/>
+                        </w:rPr>
+                        <w:t>sigalg</w:t>
+                      </w:r>
+                      <w:proofErr w:type="spellEnd"/>
+                      <w:proofErr w:type="gramEnd"/>
+                      <w:r>
+                        <w:rPr>
+                          <w:rFonts w:ascii="Verdana" w:hAnsi="Verdana"/>
+                          <w:color w:val="C45911" w:themeColor="accent2" w:themeShade="BF"/>
+                        </w:rPr>
+                        <w:t xml:space="preserve"> SHA256withRSA </w:t>
+                      </w:r>
+                      <w:r>
+                        <w:rPr>
+                          <w:rFonts w:ascii="Verdana" w:hAnsi="Verdana"/>
+                          <w:color w:val="C45911" w:themeColor="accent2" w:themeShade="BF"/>
+                        </w:rPr>
+                        <w:t xml:space="preserve">-file </w:t>
                       </w:r>
                       <w:proofErr w:type="spellStart"/>
                       <w:r>
@@ -11541,7 +11713,39 @@
                                 <w:rFonts w:ascii="Verdana" w:hAnsi="Verdana"/>
                                 <w:color w:val="C45911" w:themeColor="accent2" w:themeShade="BF"/>
                               </w:rPr>
-                              <w:t xml:space="preserve">            -file </w:t>
+                              <w:t xml:space="preserve">            </w:t>
+                            </w:r>
+                            <w:r>
+                              <w:rPr>
+                                <w:rFonts w:ascii="Verdana" w:hAnsi="Verdana"/>
+                                <w:color w:val="C45911" w:themeColor="accent2" w:themeShade="BF"/>
+                              </w:rPr>
+                              <w:t>-</w:t>
+                            </w:r>
+                            <w:proofErr w:type="spellStart"/>
+                            <w:proofErr w:type="gramStart"/>
+                            <w:r>
+                              <w:rPr>
+                                <w:rFonts w:ascii="Verdana" w:hAnsi="Verdana"/>
+                                <w:color w:val="C45911" w:themeColor="accent2" w:themeShade="BF"/>
+                              </w:rPr>
+                              <w:t>sigalg</w:t>
+                            </w:r>
+                            <w:proofErr w:type="spellEnd"/>
+                            <w:proofErr w:type="gramEnd"/>
+                            <w:r>
+                              <w:rPr>
+                                <w:rFonts w:ascii="Verdana" w:hAnsi="Verdana"/>
+                                <w:color w:val="C45911" w:themeColor="accent2" w:themeShade="BF"/>
+                              </w:rPr>
+                              <w:t xml:space="preserve"> SHA256withRSA </w:t>
+                            </w:r>
+                            <w:r>
+                              <w:rPr>
+                                <w:rFonts w:ascii="Verdana" w:hAnsi="Verdana"/>
+                                <w:color w:val="C45911" w:themeColor="accent2" w:themeShade="BF"/>
+                              </w:rPr>
+                              <w:t xml:space="preserve">-file </w:t>
                             </w:r>
                             <w:proofErr w:type="spellStart"/>
                             <w:r>
@@ -12028,7 +12232,39 @@
                           <w:rFonts w:ascii="Verdana" w:hAnsi="Verdana"/>
                           <w:color w:val="C45911" w:themeColor="accent2" w:themeShade="BF"/>
                         </w:rPr>
-                        <w:t xml:space="preserve">            -file </w:t>
+                        <w:t xml:space="preserve">            </w:t>
+                      </w:r>
+                      <w:r>
+                        <w:rPr>
+                          <w:rFonts w:ascii="Verdana" w:hAnsi="Verdana"/>
+                          <w:color w:val="C45911" w:themeColor="accent2" w:themeShade="BF"/>
+                        </w:rPr>
+                        <w:t>-</w:t>
+                      </w:r>
+                      <w:proofErr w:type="spellStart"/>
+                      <w:proofErr w:type="gramStart"/>
+                      <w:r>
+                        <w:rPr>
+                          <w:rFonts w:ascii="Verdana" w:hAnsi="Verdana"/>
+                          <w:color w:val="C45911" w:themeColor="accent2" w:themeShade="BF"/>
+                        </w:rPr>
+                        <w:t>sigalg</w:t>
+                      </w:r>
+                      <w:proofErr w:type="spellEnd"/>
+                      <w:proofErr w:type="gramEnd"/>
+                      <w:r>
+                        <w:rPr>
+                          <w:rFonts w:ascii="Verdana" w:hAnsi="Verdana"/>
+                          <w:color w:val="C45911" w:themeColor="accent2" w:themeShade="BF"/>
+                        </w:rPr>
+                        <w:t xml:space="preserve"> SHA256withRSA </w:t>
+                      </w:r>
+                      <w:r>
+                        <w:rPr>
+                          <w:rFonts w:ascii="Verdana" w:hAnsi="Verdana"/>
+                          <w:color w:val="C45911" w:themeColor="accent2" w:themeShade="BF"/>
+                        </w:rPr>
+                        <w:t xml:space="preserve">-file </w:t>
                       </w:r>
                       <w:proofErr w:type="spellStart"/>
                       <w:r>
@@ -12898,8 +13134,6 @@
           <w:szCs w:val="20"/>
         </w:rPr>
       </w:pPr>
-      <w:bookmarkStart w:id="0" w:name="_GoBack"/>
-      <w:bookmarkEnd w:id="0"/>
       <w:r>
         <w:rPr>
           <w:rFonts w:ascii="Verdana" w:eastAsia="Times New Roman" w:hAnsi="Verdana" w:cs="Times New Roman"/>
@@ -14085,7 +14319,14 @@
                                 <w:rFonts w:ascii="Verdana" w:hAnsi="Verdana"/>
                                 <w:color w:val="C45911" w:themeColor="accent2" w:themeShade="BF"/>
                               </w:rPr>
-                              <w:t xml:space="preserve">          -</w:t>
+                              <w:t xml:space="preserve">          </w:t>
+                            </w:r>
+                            <w:r>
+                              <w:rPr>
+                                <w:rFonts w:ascii="Verdana" w:hAnsi="Verdana"/>
+                                <w:color w:val="C45911" w:themeColor="accent2" w:themeShade="BF"/>
+                              </w:rPr>
+                              <w:t>-</w:t>
                             </w:r>
                             <w:proofErr w:type="spellStart"/>
                             <w:r>
@@ -14093,7 +14334,7 @@
                                 <w:rFonts w:ascii="Verdana" w:hAnsi="Verdana"/>
                                 <w:color w:val="C45911" w:themeColor="accent2" w:themeShade="BF"/>
                               </w:rPr>
-                              <w:t>ext</w:t>
+                              <w:t>sigalg</w:t>
                             </w:r>
                             <w:proofErr w:type="spellEnd"/>
                             <w:r>
@@ -14101,7 +14342,16 @@
                                 <w:rFonts w:ascii="Verdana" w:hAnsi="Verdana"/>
                                 <w:color w:val="C45911" w:themeColor="accent2" w:themeShade="BF"/>
                               </w:rPr>
-                              <w:t xml:space="preserve"> honored=all</w:t>
+                              <w:t xml:space="preserve"> SHA256withRSA </w:t>
+                            </w:r>
+                            <w:bookmarkStart w:id="0" w:name="_GoBack"/>
+                            <w:bookmarkEnd w:id="0"/>
+                            <w:r>
+                              <w:rPr>
+                                <w:rFonts w:ascii="Verdana" w:hAnsi="Verdana"/>
+                                <w:color w:val="C45911" w:themeColor="accent2" w:themeShade="BF"/>
+                              </w:rPr>
+                              <w:t>-ext honored=all</w:t>
                             </w:r>
                           </w:p>
                           <w:p>
@@ -14375,7 +14625,14 @@
                           <w:rFonts w:ascii="Verdana" w:hAnsi="Verdana"/>
                           <w:color w:val="C45911" w:themeColor="accent2" w:themeShade="BF"/>
                         </w:rPr>
-                        <w:t xml:space="preserve">          -</w:t>
+                        <w:t xml:space="preserve">          </w:t>
+                      </w:r>
+                      <w:r>
+                        <w:rPr>
+                          <w:rFonts w:ascii="Verdana" w:hAnsi="Verdana"/>
+                          <w:color w:val="C45911" w:themeColor="accent2" w:themeShade="BF"/>
+                        </w:rPr>
+                        <w:t>-</w:t>
                       </w:r>
                       <w:proofErr w:type="spellStart"/>
                       <w:r>
@@ -14383,7 +14640,7 @@
                           <w:rFonts w:ascii="Verdana" w:hAnsi="Verdana"/>
                           <w:color w:val="C45911" w:themeColor="accent2" w:themeShade="BF"/>
                         </w:rPr>
-                        <w:t>ext</w:t>
+                        <w:t>sigalg</w:t>
                       </w:r>
                       <w:proofErr w:type="spellEnd"/>
                       <w:r>
@@ -14391,7 +14648,16 @@
                           <w:rFonts w:ascii="Verdana" w:hAnsi="Verdana"/>
                           <w:color w:val="C45911" w:themeColor="accent2" w:themeShade="BF"/>
                         </w:rPr>
-                        <w:t xml:space="preserve"> honored=all</w:t>
+                        <w:t xml:space="preserve"> SHA256withRSA </w:t>
+                      </w:r>
+                      <w:bookmarkStart w:id="1" w:name="_GoBack"/>
+                      <w:bookmarkEnd w:id="1"/>
+                      <w:r>
+                        <w:rPr>
+                          <w:rFonts w:ascii="Verdana" w:hAnsi="Verdana"/>
+                          <w:color w:val="C45911" w:themeColor="accent2" w:themeShade="BF"/>
+                        </w:rPr>
+                        <w:t>-ext honored=all</w:t>
                       </w:r>
                     </w:p>
                     <w:p>
@@ -16002,7 +16268,7 @@
 
 <file path=word/numbering.xml><?xml version="1.0" encoding="utf-8"?>
 <w:numbering xmlns:wpc="http://schemas.microsoft.com/office/word/2010/wordprocessingCanvas" xmlns:mc="http://schemas.openxmlformats.org/markup-compatibility/2006" xmlns:o="urn:schemas-microsoft-com:office:office" xmlns:r="http://schemas.openxmlformats.org/officeDocument/2006/relationships" xmlns:m="http://schemas.openxmlformats.org/officeDocument/2006/math" xmlns:v="urn:schemas-microsoft-com:vml" xmlns:wp14="http://schemas.microsoft.com/office/word/2010/wordprocessingDrawing" xmlns:wp="http://schemas.openxmlformats.org/drawingml/2006/wordprocessingDrawing" xmlns:w10="urn:schemas-microsoft-com:office:word" xmlns:w="http://schemas.openxmlformats.org/wordprocessingml/2006/main" xmlns:w14="http://schemas.microsoft.com/office/word/2010/wordml" xmlns:w15="http://schemas.microsoft.com/office/word/2012/wordml" xmlns:wpg="http://schemas.microsoft.com/office/word/2010/wordprocessingGroup" xmlns:wpi="http://schemas.microsoft.com/office/word/2010/wordprocessingInk" xmlns:wne="http://schemas.microsoft.com/office/word/2006/wordml" xmlns:wps="http://schemas.microsoft.com/office/word/2010/wordprocessingShape" mc:Ignorable="w14 w15 wp14">
-  <w:abstractNum w:abstractNumId="0">
+  <w:abstractNum w:abstractNumId="0" w15:restartNumberingAfterBreak="0">
     <w:nsid w:val="19B27A0B"/>
     <w:multiLevelType w:val="multilevel"/>
     <w:tmpl w:val="7CD8044A"/>
@@ -16115,7 +16381,7 @@
       </w:pPr>
     </w:lvl>
   </w:abstractNum>
-  <w:abstractNum w:abstractNumId="1">
+  <w:abstractNum w:abstractNumId="1" w15:restartNumberingAfterBreak="0">
     <w:nsid w:val="24DA0509"/>
     <w:multiLevelType w:val="multilevel"/>
     <w:tmpl w:val="7CD8044A"/>
@@ -16228,7 +16494,7 @@
       </w:pPr>
     </w:lvl>
   </w:abstractNum>
-  <w:abstractNum w:abstractNumId="2">
+  <w:abstractNum w:abstractNumId="2" w15:restartNumberingAfterBreak="0">
     <w:nsid w:val="276B7D75"/>
     <w:multiLevelType w:val="multilevel"/>
     <w:tmpl w:val="7CD8044A"/>
@@ -16341,7 +16607,7 @@
       </w:pPr>
     </w:lvl>
   </w:abstractNum>
-  <w:abstractNum w:abstractNumId="3">
+  <w:abstractNum w:abstractNumId="3" w15:restartNumberingAfterBreak="0">
     <w:nsid w:val="28405FF9"/>
     <w:multiLevelType w:val="multilevel"/>
     <w:tmpl w:val="7CD8044A"/>
@@ -16454,7 +16720,7 @@
       </w:pPr>
     </w:lvl>
   </w:abstractNum>
-  <w:abstractNum w:abstractNumId="4">
+  <w:abstractNum w:abstractNumId="4" w15:restartNumberingAfterBreak="0">
     <w:nsid w:val="2A8452D7"/>
     <w:multiLevelType w:val="multilevel"/>
     <w:tmpl w:val="7CD8044A"/>
@@ -16567,7 +16833,7 @@
       </w:pPr>
     </w:lvl>
   </w:abstractNum>
-  <w:abstractNum w:abstractNumId="5">
+  <w:abstractNum w:abstractNumId="5" w15:restartNumberingAfterBreak="0">
     <w:nsid w:val="2DB8372B"/>
     <w:multiLevelType w:val="multilevel"/>
     <w:tmpl w:val="7CD8044A"/>
@@ -16680,7 +16946,7 @@
       </w:pPr>
     </w:lvl>
   </w:abstractNum>
-  <w:abstractNum w:abstractNumId="6">
+  <w:abstractNum w:abstractNumId="6" w15:restartNumberingAfterBreak="0">
     <w:nsid w:val="2EE66315"/>
     <w:multiLevelType w:val="multilevel"/>
     <w:tmpl w:val="7CD8044A"/>
@@ -16793,7 +17059,7 @@
       </w:pPr>
     </w:lvl>
   </w:abstractNum>
-  <w:abstractNum w:abstractNumId="7">
+  <w:abstractNum w:abstractNumId="7" w15:restartNumberingAfterBreak="0">
     <w:nsid w:val="31762622"/>
     <w:multiLevelType w:val="multilevel"/>
     <w:tmpl w:val="7CD8044A"/>
@@ -16906,7 +17172,7 @@
       </w:pPr>
     </w:lvl>
   </w:abstractNum>
-  <w:abstractNum w:abstractNumId="8">
+  <w:abstractNum w:abstractNumId="8" w15:restartNumberingAfterBreak="0">
     <w:nsid w:val="3AE94898"/>
     <w:multiLevelType w:val="multilevel"/>
     <w:tmpl w:val="7CD8044A"/>
@@ -17019,7 +17285,7 @@
       </w:pPr>
     </w:lvl>
   </w:abstractNum>
-  <w:abstractNum w:abstractNumId="9">
+  <w:abstractNum w:abstractNumId="9" w15:restartNumberingAfterBreak="0">
     <w:nsid w:val="57C01E2A"/>
     <w:multiLevelType w:val="multilevel"/>
     <w:tmpl w:val="7CD8044A"/>
@@ -17132,7 +17398,7 @@
       </w:pPr>
     </w:lvl>
   </w:abstractNum>
-  <w:abstractNum w:abstractNumId="10">
+  <w:abstractNum w:abstractNumId="10" w15:restartNumberingAfterBreak="0">
     <w:nsid w:val="61D0260F"/>
     <w:multiLevelType w:val="multilevel"/>
     <w:tmpl w:val="7CD8044A"/>
@@ -17245,7 +17511,7 @@
       </w:pPr>
     </w:lvl>
   </w:abstractNum>
-  <w:abstractNum w:abstractNumId="11">
+  <w:abstractNum w:abstractNumId="11" w15:restartNumberingAfterBreak="0">
     <w:nsid w:val="628D189A"/>
     <w:multiLevelType w:val="multilevel"/>
     <w:tmpl w:val="7CD8044A"/>
@@ -17358,7 +17624,7 @@
       </w:pPr>
     </w:lvl>
   </w:abstractNum>
-  <w:abstractNum w:abstractNumId="12">
+  <w:abstractNum w:abstractNumId="12" w15:restartNumberingAfterBreak="0">
     <w:nsid w:val="73C47B47"/>
     <w:multiLevelType w:val="multilevel"/>
     <w:tmpl w:val="7CD8044A"/>

</xml_diff>

<commit_message>
Opps - The default was SHA256withRSA
</commit_message>
<xml_diff>
--- a/Advanced.docx
+++ b/Advanced.docx
@@ -4131,31 +4131,8 @@
                               </w:rPr>
                               <w:t xml:space="preserve">            </w:t>
                             </w:r>
-                            <w:r>
-                              <w:rPr>
-                                <w:rFonts w:ascii="Verdana" w:hAnsi="Verdana"/>
-                                <w:color w:val="C45911" w:themeColor="accent2" w:themeShade="BF"/>
-                              </w:rPr>
-                              <w:t>-</w:t>
-                            </w:r>
-                            <w:proofErr w:type="spellStart"/>
-                            <w:proofErr w:type="gramStart"/>
-                            <w:r>
-                              <w:rPr>
-                                <w:rFonts w:ascii="Verdana" w:hAnsi="Verdana"/>
-                                <w:color w:val="C45911" w:themeColor="accent2" w:themeShade="BF"/>
-                              </w:rPr>
-                              <w:t>sigalg</w:t>
-                            </w:r>
-                            <w:proofErr w:type="spellEnd"/>
-                            <w:proofErr w:type="gramEnd"/>
-                            <w:r>
-                              <w:rPr>
-                                <w:rFonts w:ascii="Verdana" w:hAnsi="Verdana"/>
-                                <w:color w:val="C45911" w:themeColor="accent2" w:themeShade="BF"/>
-                              </w:rPr>
-                              <w:t xml:space="preserve"> SHA256withRSA </w:t>
-                            </w:r>
+                            <w:bookmarkStart w:id="0" w:name="_GoBack"/>
+                            <w:bookmarkEnd w:id="0"/>
                             <w:r>
                               <w:rPr>
                                 <w:rFonts w:ascii="Verdana" w:hAnsi="Verdana"/>
@@ -4661,31 +4638,8 @@
                         </w:rPr>
                         <w:t xml:space="preserve">            </w:t>
                       </w:r>
-                      <w:r>
-                        <w:rPr>
-                          <w:rFonts w:ascii="Verdana" w:hAnsi="Verdana"/>
-                          <w:color w:val="C45911" w:themeColor="accent2" w:themeShade="BF"/>
-                        </w:rPr>
-                        <w:t>-</w:t>
-                      </w:r>
-                      <w:proofErr w:type="spellStart"/>
-                      <w:proofErr w:type="gramStart"/>
-                      <w:r>
-                        <w:rPr>
-                          <w:rFonts w:ascii="Verdana" w:hAnsi="Verdana"/>
-                          <w:color w:val="C45911" w:themeColor="accent2" w:themeShade="BF"/>
-                        </w:rPr>
-                        <w:t>sigalg</w:t>
-                      </w:r>
-                      <w:proofErr w:type="spellEnd"/>
-                      <w:proofErr w:type="gramEnd"/>
-                      <w:r>
-                        <w:rPr>
-                          <w:rFonts w:ascii="Verdana" w:hAnsi="Verdana"/>
-                          <w:color w:val="C45911" w:themeColor="accent2" w:themeShade="BF"/>
-                        </w:rPr>
-                        <w:t xml:space="preserve"> SHA256withRSA </w:t>
-                      </w:r>
+                      <w:bookmarkStart w:id="1" w:name="_GoBack"/>
+                      <w:bookmarkEnd w:id="1"/>
                       <w:r>
                         <w:rPr>
                           <w:rFonts w:ascii="Verdana" w:hAnsi="Verdana"/>
@@ -6590,39 +6544,7 @@
                                 <w:rFonts w:ascii="Verdana" w:hAnsi="Verdana"/>
                                 <w:color w:val="C45911" w:themeColor="accent2" w:themeShade="BF"/>
                               </w:rPr>
-                              <w:t xml:space="preserve">            </w:t>
-                            </w:r>
-                            <w:r>
-                              <w:rPr>
-                                <w:rFonts w:ascii="Verdana" w:hAnsi="Verdana"/>
-                                <w:color w:val="C45911" w:themeColor="accent2" w:themeShade="BF"/>
-                              </w:rPr>
-                              <w:t>-</w:t>
-                            </w:r>
-                            <w:proofErr w:type="spellStart"/>
-                            <w:proofErr w:type="gramStart"/>
-                            <w:r>
-                              <w:rPr>
-                                <w:rFonts w:ascii="Verdana" w:hAnsi="Verdana"/>
-                                <w:color w:val="C45911" w:themeColor="accent2" w:themeShade="BF"/>
-                              </w:rPr>
-                              <w:t>sigalg</w:t>
-                            </w:r>
-                            <w:proofErr w:type="spellEnd"/>
-                            <w:proofErr w:type="gramEnd"/>
-                            <w:r>
-                              <w:rPr>
-                                <w:rFonts w:ascii="Verdana" w:hAnsi="Verdana"/>
-                                <w:color w:val="C45911" w:themeColor="accent2" w:themeShade="BF"/>
-                              </w:rPr>
-                              <w:t xml:space="preserve"> SHA256withRSA </w:t>
-                            </w:r>
-                            <w:r>
-                              <w:rPr>
-                                <w:rFonts w:ascii="Verdana" w:hAnsi="Verdana"/>
-                                <w:color w:val="C45911" w:themeColor="accent2" w:themeShade="BF"/>
-                              </w:rPr>
-                              <w:t>-file node-</w:t>
+                              <w:t xml:space="preserve">            -file node-</w:t>
                             </w:r>
                             <w:proofErr w:type="spellStart"/>
                             <w:r>
@@ -7100,39 +7022,7 @@
                           <w:rFonts w:ascii="Verdana" w:hAnsi="Verdana"/>
                           <w:color w:val="C45911" w:themeColor="accent2" w:themeShade="BF"/>
                         </w:rPr>
-                        <w:t xml:space="preserve">            </w:t>
-                      </w:r>
-                      <w:r>
-                        <w:rPr>
-                          <w:rFonts w:ascii="Verdana" w:hAnsi="Verdana"/>
-                          <w:color w:val="C45911" w:themeColor="accent2" w:themeShade="BF"/>
-                        </w:rPr>
-                        <w:t>-</w:t>
-                      </w:r>
-                      <w:proofErr w:type="spellStart"/>
-                      <w:proofErr w:type="gramStart"/>
-                      <w:r>
-                        <w:rPr>
-                          <w:rFonts w:ascii="Verdana" w:hAnsi="Verdana"/>
-                          <w:color w:val="C45911" w:themeColor="accent2" w:themeShade="BF"/>
-                        </w:rPr>
-                        <w:t>sigalg</w:t>
-                      </w:r>
-                      <w:proofErr w:type="spellEnd"/>
-                      <w:proofErr w:type="gramEnd"/>
-                      <w:r>
-                        <w:rPr>
-                          <w:rFonts w:ascii="Verdana" w:hAnsi="Verdana"/>
-                          <w:color w:val="C45911" w:themeColor="accent2" w:themeShade="BF"/>
-                        </w:rPr>
-                        <w:t xml:space="preserve"> SHA256withRSA </w:t>
-                      </w:r>
-                      <w:r>
-                        <w:rPr>
-                          <w:rFonts w:ascii="Verdana" w:hAnsi="Verdana"/>
-                          <w:color w:val="C45911" w:themeColor="accent2" w:themeShade="BF"/>
-                        </w:rPr>
-                        <w:t>-file node-</w:t>
+                        <w:t xml:space="preserve">            -file node-</w:t>
                       </w:r>
                       <w:proofErr w:type="spellStart"/>
                       <w:r>
@@ -9165,39 +9055,7 @@
                                 <w:rFonts w:ascii="Verdana" w:hAnsi="Verdana"/>
                                 <w:color w:val="C45911" w:themeColor="accent2" w:themeShade="BF"/>
                               </w:rPr>
-                              <w:t xml:space="preserve">            </w:t>
-                            </w:r>
-                            <w:r>
-                              <w:rPr>
-                                <w:rFonts w:ascii="Verdana" w:hAnsi="Verdana"/>
-                                <w:color w:val="C45911" w:themeColor="accent2" w:themeShade="BF"/>
-                              </w:rPr>
-                              <w:t>-</w:t>
-                            </w:r>
-                            <w:proofErr w:type="spellStart"/>
-                            <w:proofErr w:type="gramStart"/>
-                            <w:r>
-                              <w:rPr>
-                                <w:rFonts w:ascii="Verdana" w:hAnsi="Verdana"/>
-                                <w:color w:val="C45911" w:themeColor="accent2" w:themeShade="BF"/>
-                              </w:rPr>
-                              <w:t>sigalg</w:t>
-                            </w:r>
-                            <w:proofErr w:type="spellEnd"/>
-                            <w:proofErr w:type="gramEnd"/>
-                            <w:r>
-                              <w:rPr>
-                                <w:rFonts w:ascii="Verdana" w:hAnsi="Verdana"/>
-                                <w:color w:val="C45911" w:themeColor="accent2" w:themeShade="BF"/>
-                              </w:rPr>
-                              <w:t xml:space="preserve"> SHA256withRSA </w:t>
-                            </w:r>
-                            <w:r>
-                              <w:rPr>
-                                <w:rFonts w:ascii="Verdana" w:hAnsi="Verdana"/>
-                                <w:color w:val="C45911" w:themeColor="accent2" w:themeShade="BF"/>
-                              </w:rPr>
-                              <w:t xml:space="preserve">-file </w:t>
+                              <w:t xml:space="preserve">            -file </w:t>
                             </w:r>
                             <w:proofErr w:type="spellStart"/>
                             <w:r>
@@ -9694,39 +9552,7 @@
                           <w:rFonts w:ascii="Verdana" w:hAnsi="Verdana"/>
                           <w:color w:val="C45911" w:themeColor="accent2" w:themeShade="BF"/>
                         </w:rPr>
-                        <w:t xml:space="preserve">            </w:t>
-                      </w:r>
-                      <w:r>
-                        <w:rPr>
-                          <w:rFonts w:ascii="Verdana" w:hAnsi="Verdana"/>
-                          <w:color w:val="C45911" w:themeColor="accent2" w:themeShade="BF"/>
-                        </w:rPr>
-                        <w:t>-</w:t>
-                      </w:r>
-                      <w:proofErr w:type="spellStart"/>
-                      <w:proofErr w:type="gramStart"/>
-                      <w:r>
-                        <w:rPr>
-                          <w:rFonts w:ascii="Verdana" w:hAnsi="Verdana"/>
-                          <w:color w:val="C45911" w:themeColor="accent2" w:themeShade="BF"/>
-                        </w:rPr>
-                        <w:t>sigalg</w:t>
-                      </w:r>
-                      <w:proofErr w:type="spellEnd"/>
-                      <w:proofErr w:type="gramEnd"/>
-                      <w:r>
-                        <w:rPr>
-                          <w:rFonts w:ascii="Verdana" w:hAnsi="Verdana"/>
-                          <w:color w:val="C45911" w:themeColor="accent2" w:themeShade="BF"/>
-                        </w:rPr>
-                        <w:t xml:space="preserve"> SHA256withRSA </w:t>
-                      </w:r>
-                      <w:r>
-                        <w:rPr>
-                          <w:rFonts w:ascii="Verdana" w:hAnsi="Verdana"/>
-                          <w:color w:val="C45911" w:themeColor="accent2" w:themeShade="BF"/>
-                        </w:rPr>
-                        <w:t xml:space="preserve">-file </w:t>
+                        <w:t xml:space="preserve">            -file </w:t>
                       </w:r>
                       <w:proofErr w:type="spellStart"/>
                       <w:r>
@@ -11713,39 +11539,7 @@
                                 <w:rFonts w:ascii="Verdana" w:hAnsi="Verdana"/>
                                 <w:color w:val="C45911" w:themeColor="accent2" w:themeShade="BF"/>
                               </w:rPr>
-                              <w:t xml:space="preserve">            </w:t>
-                            </w:r>
-                            <w:r>
-                              <w:rPr>
-                                <w:rFonts w:ascii="Verdana" w:hAnsi="Verdana"/>
-                                <w:color w:val="C45911" w:themeColor="accent2" w:themeShade="BF"/>
-                              </w:rPr>
-                              <w:t>-</w:t>
-                            </w:r>
-                            <w:proofErr w:type="spellStart"/>
-                            <w:proofErr w:type="gramStart"/>
-                            <w:r>
-                              <w:rPr>
-                                <w:rFonts w:ascii="Verdana" w:hAnsi="Verdana"/>
-                                <w:color w:val="C45911" w:themeColor="accent2" w:themeShade="BF"/>
-                              </w:rPr>
-                              <w:t>sigalg</w:t>
-                            </w:r>
-                            <w:proofErr w:type="spellEnd"/>
-                            <w:proofErr w:type="gramEnd"/>
-                            <w:r>
-                              <w:rPr>
-                                <w:rFonts w:ascii="Verdana" w:hAnsi="Verdana"/>
-                                <w:color w:val="C45911" w:themeColor="accent2" w:themeShade="BF"/>
-                              </w:rPr>
-                              <w:t xml:space="preserve"> SHA256withRSA </w:t>
-                            </w:r>
-                            <w:r>
-                              <w:rPr>
-                                <w:rFonts w:ascii="Verdana" w:hAnsi="Verdana"/>
-                                <w:color w:val="C45911" w:themeColor="accent2" w:themeShade="BF"/>
-                              </w:rPr>
-                              <w:t xml:space="preserve">-file </w:t>
+                              <w:t xml:space="preserve">            -file </w:t>
                             </w:r>
                             <w:proofErr w:type="spellStart"/>
                             <w:r>
@@ -12232,39 +12026,7 @@
                           <w:rFonts w:ascii="Verdana" w:hAnsi="Verdana"/>
                           <w:color w:val="C45911" w:themeColor="accent2" w:themeShade="BF"/>
                         </w:rPr>
-                        <w:t xml:space="preserve">            </w:t>
-                      </w:r>
-                      <w:r>
-                        <w:rPr>
-                          <w:rFonts w:ascii="Verdana" w:hAnsi="Verdana"/>
-                          <w:color w:val="C45911" w:themeColor="accent2" w:themeShade="BF"/>
-                        </w:rPr>
-                        <w:t>-</w:t>
-                      </w:r>
-                      <w:proofErr w:type="spellStart"/>
-                      <w:proofErr w:type="gramStart"/>
-                      <w:r>
-                        <w:rPr>
-                          <w:rFonts w:ascii="Verdana" w:hAnsi="Verdana"/>
-                          <w:color w:val="C45911" w:themeColor="accent2" w:themeShade="BF"/>
-                        </w:rPr>
-                        <w:t>sigalg</w:t>
-                      </w:r>
-                      <w:proofErr w:type="spellEnd"/>
-                      <w:proofErr w:type="gramEnd"/>
-                      <w:r>
-                        <w:rPr>
-                          <w:rFonts w:ascii="Verdana" w:hAnsi="Verdana"/>
-                          <w:color w:val="C45911" w:themeColor="accent2" w:themeShade="BF"/>
-                        </w:rPr>
-                        <w:t xml:space="preserve"> SHA256withRSA </w:t>
-                      </w:r>
-                      <w:r>
-                        <w:rPr>
-                          <w:rFonts w:ascii="Verdana" w:hAnsi="Verdana"/>
-                          <w:color w:val="C45911" w:themeColor="accent2" w:themeShade="BF"/>
-                        </w:rPr>
-                        <w:t xml:space="preserve">-file </w:t>
+                        <w:t xml:space="preserve">            -file </w:t>
                       </w:r>
                       <w:proofErr w:type="spellStart"/>
                       <w:r>
@@ -14319,14 +14081,7 @@
                                 <w:rFonts w:ascii="Verdana" w:hAnsi="Verdana"/>
                                 <w:color w:val="C45911" w:themeColor="accent2" w:themeShade="BF"/>
                               </w:rPr>
-                              <w:t xml:space="preserve">          </w:t>
-                            </w:r>
-                            <w:r>
-                              <w:rPr>
-                                <w:rFonts w:ascii="Verdana" w:hAnsi="Verdana"/>
-                                <w:color w:val="C45911" w:themeColor="accent2" w:themeShade="BF"/>
-                              </w:rPr>
-                              <w:t>-</w:t>
+                              <w:t xml:space="preserve">          -</w:t>
                             </w:r>
                             <w:proofErr w:type="spellStart"/>
                             <w:r>
@@ -14334,7 +14089,7 @@
                                 <w:rFonts w:ascii="Verdana" w:hAnsi="Verdana"/>
                                 <w:color w:val="C45911" w:themeColor="accent2" w:themeShade="BF"/>
                               </w:rPr>
-                              <w:t>sigalg</w:t>
+                              <w:t>ext</w:t>
                             </w:r>
                             <w:proofErr w:type="spellEnd"/>
                             <w:r>
@@ -14342,16 +14097,7 @@
                                 <w:rFonts w:ascii="Verdana" w:hAnsi="Verdana"/>
                                 <w:color w:val="C45911" w:themeColor="accent2" w:themeShade="BF"/>
                               </w:rPr>
-                              <w:t xml:space="preserve"> SHA256withRSA </w:t>
-                            </w:r>
-                            <w:bookmarkStart w:id="0" w:name="_GoBack"/>
-                            <w:bookmarkEnd w:id="0"/>
-                            <w:r>
-                              <w:rPr>
-                                <w:rFonts w:ascii="Verdana" w:hAnsi="Verdana"/>
-                                <w:color w:val="C45911" w:themeColor="accent2" w:themeShade="BF"/>
-                              </w:rPr>
-                              <w:t>-ext honored=all</w:t>
+                              <w:t xml:space="preserve"> honored=all</w:t>
                             </w:r>
                           </w:p>
                           <w:p>
@@ -14625,14 +14371,7 @@
                           <w:rFonts w:ascii="Verdana" w:hAnsi="Verdana"/>
                           <w:color w:val="C45911" w:themeColor="accent2" w:themeShade="BF"/>
                         </w:rPr>
-                        <w:t xml:space="preserve">          </w:t>
-                      </w:r>
-                      <w:r>
-                        <w:rPr>
-                          <w:rFonts w:ascii="Verdana" w:hAnsi="Verdana"/>
-                          <w:color w:val="C45911" w:themeColor="accent2" w:themeShade="BF"/>
-                        </w:rPr>
-                        <w:t>-</w:t>
+                        <w:t xml:space="preserve">          -</w:t>
                       </w:r>
                       <w:proofErr w:type="spellStart"/>
                       <w:r>
@@ -14640,7 +14379,7 @@
                           <w:rFonts w:ascii="Verdana" w:hAnsi="Verdana"/>
                           <w:color w:val="C45911" w:themeColor="accent2" w:themeShade="BF"/>
                         </w:rPr>
-                        <w:t>sigalg</w:t>
+                        <w:t>ext</w:t>
                       </w:r>
                       <w:proofErr w:type="spellEnd"/>
                       <w:r>
@@ -14648,16 +14387,7 @@
                           <w:rFonts w:ascii="Verdana" w:hAnsi="Verdana"/>
                           <w:color w:val="C45911" w:themeColor="accent2" w:themeShade="BF"/>
                         </w:rPr>
-                        <w:t xml:space="preserve"> SHA256withRSA </w:t>
-                      </w:r>
-                      <w:bookmarkStart w:id="1" w:name="_GoBack"/>
-                      <w:bookmarkEnd w:id="1"/>
-                      <w:r>
-                        <w:rPr>
-                          <w:rFonts w:ascii="Verdana" w:hAnsi="Verdana"/>
-                          <w:color w:val="C45911" w:themeColor="accent2" w:themeShade="BF"/>
-                        </w:rPr>
-                        <w:t>-ext honored=all</w:t>
+                        <w:t xml:space="preserve"> honored=all</w:t>
                       </w:r>
                     </w:p>
                     <w:p>

</xml_diff>

<commit_message>
Update keyUsage for SSL Server
</commit_message>
<xml_diff>
--- a/Advanced.docx
+++ b/Advanced.docx
@@ -1,6 +1,6 @@
 
 <file path=word/document.xml><?xml version="1.0" encoding="utf-8"?>
-<w:document xmlns:wpc="http://schemas.microsoft.com/office/word/2010/wordprocessingCanvas" xmlns:mc="http://schemas.openxmlformats.org/markup-compatibility/2006" xmlns:o="urn:schemas-microsoft-com:office:office" xmlns:r="http://schemas.openxmlformats.org/officeDocument/2006/relationships" xmlns:m="http://schemas.openxmlformats.org/officeDocument/2006/math" xmlns:v="urn:schemas-microsoft-com:vml" xmlns:wp14="http://schemas.microsoft.com/office/word/2010/wordprocessingDrawing" xmlns:wp="http://schemas.openxmlformats.org/drawingml/2006/wordprocessingDrawing" xmlns:w10="urn:schemas-microsoft-com:office:word" xmlns:w="http://schemas.openxmlformats.org/wordprocessingml/2006/main" xmlns:w14="http://schemas.microsoft.com/office/word/2010/wordml" xmlns:w15="http://schemas.microsoft.com/office/word/2012/wordml" xmlns:wpg="http://schemas.microsoft.com/office/word/2010/wordprocessingGroup" xmlns:wpi="http://schemas.microsoft.com/office/word/2010/wordprocessingInk" xmlns:wne="http://schemas.microsoft.com/office/word/2006/wordml" xmlns:wps="http://schemas.microsoft.com/office/word/2010/wordprocessingShape" mc:Ignorable="w14 w15 wp14">
+<w:document xmlns:wpc="http://schemas.microsoft.com/office/word/2010/wordprocessingCanvas" xmlns:cx="http://schemas.microsoft.com/office/drawing/2014/chartex" xmlns:cx1="http://schemas.microsoft.com/office/drawing/2015/9/8/chartex" xmlns:cx2="http://schemas.microsoft.com/office/drawing/2015/10/21/chartex" xmlns:cx3="http://schemas.microsoft.com/office/drawing/2016/5/9/chartex" xmlns:cx4="http://schemas.microsoft.com/office/drawing/2016/5/10/chartex" xmlns:cx5="http://schemas.microsoft.com/office/drawing/2016/5/11/chartex" xmlns:cx6="http://schemas.microsoft.com/office/drawing/2016/5/12/chartex" xmlns:cx7="http://schemas.microsoft.com/office/drawing/2016/5/13/chartex" xmlns:cx8="http://schemas.microsoft.com/office/drawing/2016/5/14/chartex" xmlns:mc="http://schemas.openxmlformats.org/markup-compatibility/2006" xmlns:aink="http://schemas.microsoft.com/office/drawing/2016/ink" xmlns:am3d="http://schemas.microsoft.com/office/drawing/2017/model3d" xmlns:o="urn:schemas-microsoft-com:office:office" xmlns:oel="http://schemas.microsoft.com/office/2019/extlst" xmlns:r="http://schemas.openxmlformats.org/officeDocument/2006/relationships" xmlns:m="http://schemas.openxmlformats.org/officeDocument/2006/math" xmlns:v="urn:schemas-microsoft-com:vml" xmlns:wp14="http://schemas.microsoft.com/office/word/2010/wordprocessingDrawing" xmlns:wp="http://schemas.openxmlformats.org/drawingml/2006/wordprocessingDrawing" xmlns:w10="urn:schemas-microsoft-com:office:word" xmlns:w="http://schemas.openxmlformats.org/wordprocessingml/2006/main" xmlns:w14="http://schemas.microsoft.com/office/word/2010/wordml" xmlns:w15="http://schemas.microsoft.com/office/word/2012/wordml" xmlns:w16cex="http://schemas.microsoft.com/office/word/2018/wordml/cex" xmlns:w16cid="http://schemas.microsoft.com/office/word/2016/wordml/cid" xmlns:w16="http://schemas.microsoft.com/office/word/2018/wordml" xmlns:w16du="http://schemas.microsoft.com/office/word/2023/wordml/word16du" xmlns:w16sdtdh="http://schemas.microsoft.com/office/word/2020/wordml/sdtdatahash" xmlns:w16se="http://schemas.microsoft.com/office/word/2015/wordml/symex" xmlns:wpg="http://schemas.microsoft.com/office/word/2010/wordprocessingGroup" xmlns:wpi="http://schemas.microsoft.com/office/word/2010/wordprocessingInk" xmlns:wne="http://schemas.microsoft.com/office/word/2006/wordml" xmlns:wps="http://schemas.microsoft.com/office/word/2010/wordprocessingShape" mc:Ignorable="w14 w15 w16se w16cid w16 w16cex w16sdtdh w16du wp14">
   <w:body>
     <w:p>
       <w:pPr>
@@ -154,27 +154,7 @@
           <w:sz w:val="20"/>
           <w:szCs w:val="20"/>
         </w:rPr>
-        <w:t xml:space="preserve">The first step is to create a certificate signing key pair. This key pair will be a root CA certificate and will be used to sign certificates used for SSL, S/MIME, Code Signing, etc. You may be asking yourself what exactly is it that differentiates a CA certificate from any other certificate </w:t>
-      </w:r>
-      <w:proofErr w:type="gramStart"/>
-      <w:r>
-        <w:rPr>
-          <w:rFonts w:ascii="Verdana" w:hAnsi="Verdana"/>
-          <w:color w:val="666666"/>
-          <w:sz w:val="20"/>
-          <w:szCs w:val="20"/>
-        </w:rPr>
-        <w:t>type?</w:t>
-      </w:r>
-      <w:proofErr w:type="gramEnd"/>
-      <w:r>
-        <w:rPr>
-          <w:rFonts w:ascii="Verdana" w:hAnsi="Verdana"/>
-          <w:color w:val="666666"/>
-          <w:sz w:val="20"/>
-          <w:szCs w:val="20"/>
-        </w:rPr>
-        <w:t xml:space="preserve"> The answer is the X509v3 Extensions that are applied to the certificate. Whether the certificate is a root certificate (self-signed) or not it must identify itself as a CA certificate. It does that by including an attribute in an extension known as the Basic Constraints as well as a set of allowed usages in a separate extension known as Key Usage.</w:t>
+        <w:t>The first step is to create a certificate signing key pair. This key pair will be a root CA certificate and will be used to sign certificates used for SSL, S/MIME, Code Signing, etc. You may be asking yourself what exactly is it that differentiates a CA certificate from any other certificate type? The answer is the X509v3 Extensions that are applied to the certificate. Whether the certificate is a root certificate (self-signed) or not it must identify itself as a CA certificate. It does that by including an attribute in an extension known as the Basic Constraints as well as a set of allowed usages in a separate extension known as Key Usage.</w:t>
       </w:r>
     </w:p>
     <w:p>
@@ -287,7 +267,7 @@
         <mc:AlternateContent>
           <mc:Choice Requires="wps">
             <w:drawing>
-              <wp:inline distT="0" distB="0" distL="0" distR="0" wp14:anchorId="084EBE39" wp14:editId="4FE4387E">
+              <wp:inline distT="0" distB="0" distL="0" distR="0" wp14:anchorId="65BF4C91" wp14:editId="76E93130">
                 <wp:extent cx="5038725" cy="885825"/>
                 <wp:effectExtent l="0" t="0" r="28575" b="28575"/>
                 <wp:docPr id="217" name="Text Box 2"/>
@@ -331,7 +311,6 @@
                               </w:rPr>
                             </w:pPr>
                             <w:proofErr w:type="spellStart"/>
-                            <w:proofErr w:type="gramStart"/>
                             <w:r>
                               <w:rPr>
                                 <w:rFonts w:ascii="Verdana" w:hAnsi="Verdana"/>
@@ -340,7 +319,6 @@
                               <w:t>keytool</w:t>
                             </w:r>
                             <w:proofErr w:type="spellEnd"/>
-                            <w:proofErr w:type="gramEnd"/>
                             <w:r>
                               <w:rPr>
                                 <w:rFonts w:ascii="Verdana" w:hAnsi="Verdana"/>
@@ -431,17 +409,17 @@
                                 <w:rFonts w:ascii="Verdana" w:hAnsi="Verdana"/>
                                 <w:color w:val="C45911" w:themeColor="accent2" w:themeShade="BF"/>
                               </w:rPr>
-                              <w:t>–</w:t>
-                            </w:r>
-                            <w:proofErr w:type="gramStart"/>
-                            <w:r>
-                              <w:rPr>
-                                <w:rFonts w:ascii="Verdana" w:hAnsi="Verdana"/>
-                                <w:color w:val="C45911" w:themeColor="accent2" w:themeShade="BF"/>
-                              </w:rPr>
-                              <w:t>alias</w:t>
-                            </w:r>
-                            <w:proofErr w:type="gramEnd"/>
+                              <w:t xml:space="preserve">–alias </w:t>
+                            </w:r>
+                            <w:proofErr w:type="spellStart"/>
+                            <w:r>
+                              <w:rPr>
+                                <w:rFonts w:ascii="Verdana" w:hAnsi="Verdana"/>
+                                <w:color w:val="C45911" w:themeColor="accent2" w:themeShade="BF"/>
+                              </w:rPr>
+                              <w:t>cacert</w:t>
+                            </w:r>
+                            <w:proofErr w:type="spellEnd"/>
                             <w:r>
                               <w:rPr>
                                 <w:rFonts w:ascii="Verdana" w:hAnsi="Verdana"/>
@@ -449,15 +427,6 @@
                               </w:rPr>
                               <w:t xml:space="preserve"> </w:t>
                             </w:r>
-                            <w:proofErr w:type="spellStart"/>
-                            <w:r>
-                              <w:rPr>
-                                <w:rFonts w:ascii="Verdana" w:hAnsi="Verdana"/>
-                                <w:color w:val="C45911" w:themeColor="accent2" w:themeShade="BF"/>
-                              </w:rPr>
-                              <w:t>cacert</w:t>
-                            </w:r>
-                            <w:proofErr w:type="spellEnd"/>
                             <w:r>
                               <w:rPr>
                                 <w:rFonts w:ascii="Verdana" w:hAnsi="Verdana"/>
@@ -470,30 +439,7 @@
                                 <w:rFonts w:ascii="Verdana" w:hAnsi="Verdana"/>
                                 <w:color w:val="C45911" w:themeColor="accent2" w:themeShade="BF"/>
                               </w:rPr>
-                              <w:t xml:space="preserve"> </w:t>
-                            </w:r>
-                            <w:r>
-                              <w:rPr>
-                                <w:rFonts w:ascii="Verdana" w:hAnsi="Verdana"/>
-                                <w:color w:val="C45911" w:themeColor="accent2" w:themeShade="BF"/>
-                              </w:rPr>
-                              <w:t>–</w:t>
-                            </w:r>
-                            <w:proofErr w:type="spellStart"/>
-                            <w:r>
-                              <w:rPr>
-                                <w:rFonts w:ascii="Verdana" w:hAnsi="Verdana"/>
-                                <w:color w:val="C45911" w:themeColor="accent2" w:themeShade="BF"/>
-                              </w:rPr>
-                              <w:t>keystore</w:t>
-                            </w:r>
-                            <w:proofErr w:type="spellEnd"/>
-                            <w:r>
-                              <w:rPr>
-                                <w:rFonts w:ascii="Verdana" w:hAnsi="Verdana"/>
-                                <w:color w:val="C45911" w:themeColor="accent2" w:themeShade="BF"/>
-                              </w:rPr>
-                              <w:t xml:space="preserve"> </w:t>
+                              <w:t xml:space="preserve">–keystore </w:t>
                             </w:r>
                             <w:proofErr w:type="spellStart"/>
                             <w:r>
@@ -572,18 +518,9 @@
                                 <w:rFonts w:ascii="Verdana" w:hAnsi="Verdana"/>
                                 <w:color w:val="C45911" w:themeColor="accent2" w:themeShade="BF"/>
                               </w:rPr>
-                              <w:t>bc</w:t>
-                            </w:r>
-                            <w:proofErr w:type="gramStart"/>
-                            <w:r>
-                              <w:rPr>
-                                <w:rFonts w:ascii="Verdana" w:hAnsi="Verdana"/>
-                                <w:color w:val="C45911" w:themeColor="accent2" w:themeShade="BF"/>
-                              </w:rPr>
-                              <w:t>:c</w:t>
+                              <w:t>bc:c</w:t>
                             </w:r>
                             <w:proofErr w:type="spellEnd"/>
-                            <w:proofErr w:type="gramEnd"/>
                             <w:r>
                               <w:rPr>
                                 <w:rFonts w:ascii="Verdana" w:hAnsi="Verdana"/>
@@ -1418,7 +1355,6 @@
         <w:t xml:space="preserve"> option allows you to supply extensions. In this case we add a Basic Constraint (</w:t>
       </w:r>
       <w:proofErr w:type="spellStart"/>
-      <w:proofErr w:type="gramStart"/>
       <w:r>
         <w:rPr>
           <w:rFonts w:ascii="Verdana" w:eastAsia="Times New Roman" w:hAnsi="Verdana" w:cs="Times New Roman"/>
@@ -1429,7 +1365,6 @@
         <w:t>bc</w:t>
       </w:r>
       <w:proofErr w:type="spellEnd"/>
-      <w:proofErr w:type="gramEnd"/>
       <w:r>
         <w:rPr>
           <w:rFonts w:ascii="Verdana" w:eastAsia="Times New Roman" w:hAnsi="Verdana" w:cs="Times New Roman"/>
@@ -1654,7 +1589,7 @@
         <mc:AlternateContent>
           <mc:Choice Requires="wps">
             <w:drawing>
-              <wp:inline distT="0" distB="0" distL="0" distR="0" wp14:anchorId="56D1B46C" wp14:editId="46036761">
+              <wp:inline distT="0" distB="0" distL="0" distR="0" wp14:anchorId="6B10E875" wp14:editId="02B2D19C">
                 <wp:extent cx="5038725" cy="704850"/>
                 <wp:effectExtent l="0" t="0" r="28575" b="19050"/>
                 <wp:docPr id="1" name="Text Box 2"/>
@@ -1698,7 +1633,6 @@
                               </w:rPr>
                             </w:pPr>
                             <w:proofErr w:type="spellStart"/>
-                            <w:proofErr w:type="gramStart"/>
                             <w:r>
                               <w:rPr>
                                 <w:rFonts w:ascii="Verdana" w:hAnsi="Verdana"/>
@@ -1707,7 +1641,6 @@
                               <w:t>keytool</w:t>
                             </w:r>
                             <w:proofErr w:type="spellEnd"/>
-                            <w:proofErr w:type="gramEnd"/>
                             <w:r>
                               <w:rPr>
                                 <w:rFonts w:ascii="Verdana" w:hAnsi="Verdana"/>
@@ -1812,25 +1745,7 @@
                                 <w:rFonts w:ascii="Verdana" w:hAnsi="Verdana"/>
                                 <w:color w:val="C45911" w:themeColor="accent2" w:themeShade="BF"/>
                               </w:rPr>
-                              <w:t>–</w:t>
-                            </w:r>
-                            <w:proofErr w:type="spellStart"/>
-                            <w:proofErr w:type="gramStart"/>
-                            <w:r>
-                              <w:rPr>
-                                <w:rFonts w:ascii="Verdana" w:hAnsi="Verdana"/>
-                                <w:color w:val="C45911" w:themeColor="accent2" w:themeShade="BF"/>
-                              </w:rPr>
-                              <w:t>keystore</w:t>
-                            </w:r>
-                            <w:proofErr w:type="spellEnd"/>
-                            <w:proofErr w:type="gramEnd"/>
-                            <w:r>
-                              <w:rPr>
-                                <w:rFonts w:ascii="Verdana" w:hAnsi="Verdana"/>
-                                <w:color w:val="C45911" w:themeColor="accent2" w:themeShade="BF"/>
-                              </w:rPr>
-                              <w:t xml:space="preserve"> </w:t>
+                              <w:t xml:space="preserve">–keystore </w:t>
                             </w:r>
                             <w:proofErr w:type="spellStart"/>
                             <w:r>
@@ -2373,7 +2288,7 @@
         <mc:AlternateContent>
           <mc:Choice Requires="wps">
             <w:drawing>
-              <wp:inline distT="0" distB="0" distL="0" distR="0" wp14:anchorId="38F69B7E" wp14:editId="67B8055E">
+              <wp:inline distT="0" distB="0" distL="0" distR="0" wp14:anchorId="211FFFF3" wp14:editId="63AAE28C">
                 <wp:extent cx="5038725" cy="904875"/>
                 <wp:effectExtent l="0" t="0" r="28575" b="28575"/>
                 <wp:docPr id="2" name="Text Box 2"/>
@@ -2417,7 +2332,6 @@
                               </w:rPr>
                             </w:pPr>
                             <w:proofErr w:type="spellStart"/>
-                            <w:proofErr w:type="gramStart"/>
                             <w:r>
                               <w:rPr>
                                 <w:rFonts w:ascii="Verdana" w:hAnsi="Verdana"/>
@@ -2426,7 +2340,6 @@
                               <w:t>keytool</w:t>
                             </w:r>
                             <w:proofErr w:type="spellEnd"/>
-                            <w:proofErr w:type="gramEnd"/>
                             <w:r>
                               <w:rPr>
                                 <w:rFonts w:ascii="Verdana" w:hAnsi="Verdana"/>
@@ -2503,17 +2416,24 @@
                                 <w:rFonts w:ascii="Verdana" w:hAnsi="Verdana"/>
                                 <w:color w:val="C45911" w:themeColor="accent2" w:themeShade="BF"/>
                               </w:rPr>
-                              <w:t>–</w:t>
-                            </w:r>
-                            <w:proofErr w:type="gramStart"/>
-                            <w:r>
-                              <w:rPr>
-                                <w:rFonts w:ascii="Verdana" w:hAnsi="Verdana"/>
-                                <w:color w:val="C45911" w:themeColor="accent2" w:themeShade="BF"/>
-                              </w:rPr>
-                              <w:t>alias</w:t>
-                            </w:r>
-                            <w:proofErr w:type="gramEnd"/>
+                              <w:t xml:space="preserve">–alias </w:t>
+                            </w:r>
+                            <w:r>
+                              <w:rPr>
+                                <w:rFonts w:ascii="Verdana" w:hAnsi="Verdana"/>
+                                <w:color w:val="C45911" w:themeColor="accent2" w:themeShade="BF"/>
+                              </w:rPr>
+                              <w:t>prod-</w:t>
+                            </w:r>
+                            <w:proofErr w:type="spellStart"/>
+                            <w:r>
+                              <w:rPr>
+                                <w:rFonts w:ascii="Verdana" w:hAnsi="Verdana"/>
+                                <w:color w:val="C45911" w:themeColor="accent2" w:themeShade="BF"/>
+                              </w:rPr>
+                              <w:t>ssl</w:t>
+                            </w:r>
+                            <w:proofErr w:type="spellEnd"/>
                             <w:r>
                               <w:rPr>
                                 <w:rFonts w:ascii="Verdana" w:hAnsi="Verdana"/>
@@ -2526,22 +2446,6 @@
                                 <w:rFonts w:ascii="Verdana" w:hAnsi="Verdana"/>
                                 <w:color w:val="C45911" w:themeColor="accent2" w:themeShade="BF"/>
                               </w:rPr>
-                              <w:t>prod-</w:t>
-                            </w:r>
-                            <w:proofErr w:type="spellStart"/>
-                            <w:r>
-                              <w:rPr>
-                                <w:rFonts w:ascii="Verdana" w:hAnsi="Verdana"/>
-                                <w:color w:val="C45911" w:themeColor="accent2" w:themeShade="BF"/>
-                              </w:rPr>
-                              <w:t>ssl</w:t>
-                            </w:r>
-                            <w:proofErr w:type="spellEnd"/>
-                            <w:r>
-                              <w:rPr>
-                                <w:rFonts w:ascii="Verdana" w:hAnsi="Verdana"/>
-                                <w:color w:val="C45911" w:themeColor="accent2" w:themeShade="BF"/>
-                              </w:rPr>
                               <w:t xml:space="preserve"> </w:t>
                             </w:r>
                             <w:r>
@@ -2549,30 +2453,7 @@
                                 <w:rFonts w:ascii="Verdana" w:hAnsi="Verdana"/>
                                 <w:color w:val="C45911" w:themeColor="accent2" w:themeShade="BF"/>
                               </w:rPr>
-                              <w:t xml:space="preserve"> </w:t>
-                            </w:r>
-                            <w:r>
-                              <w:rPr>
-                                <w:rFonts w:ascii="Verdana" w:hAnsi="Verdana"/>
-                                <w:color w:val="C45911" w:themeColor="accent2" w:themeShade="BF"/>
-                              </w:rPr>
-                              <w:t>–</w:t>
-                            </w:r>
-                            <w:proofErr w:type="spellStart"/>
-                            <w:r>
-                              <w:rPr>
-                                <w:rFonts w:ascii="Verdana" w:hAnsi="Verdana"/>
-                                <w:color w:val="C45911" w:themeColor="accent2" w:themeShade="BF"/>
-                              </w:rPr>
-                              <w:t>keystore</w:t>
-                            </w:r>
-                            <w:proofErr w:type="spellEnd"/>
-                            <w:r>
-                              <w:rPr>
-                                <w:rFonts w:ascii="Verdana" w:hAnsi="Verdana"/>
-                                <w:color w:val="C45911" w:themeColor="accent2" w:themeShade="BF"/>
-                              </w:rPr>
-                              <w:t xml:space="preserve"> </w:t>
+                              <w:t xml:space="preserve">–keystore </w:t>
                             </w:r>
                             <w:proofErr w:type="spellStart"/>
                             <w:r>
@@ -2643,15 +2524,23 @@
                                 <w:rFonts w:ascii="Verdana" w:hAnsi="Verdana"/>
                                 <w:color w:val="C45911" w:themeColor="accent2" w:themeShade="BF"/>
                               </w:rPr>
-                              <w:t xml:space="preserve"> san=dns</w:t>
-                            </w:r>
-                            <w:proofErr w:type="gramStart"/>
-                            <w:r>
-                              <w:rPr>
-                                <w:rFonts w:ascii="Verdana" w:hAnsi="Verdana"/>
-                                <w:color w:val="C45911" w:themeColor="accent2" w:themeShade="BF"/>
-                              </w:rPr>
-                              <w:t>:bidnow.</w:t>
+                              <w:t xml:space="preserve"> </w:t>
+                            </w:r>
+                            <w:proofErr w:type="spellStart"/>
+                            <w:r>
+                              <w:rPr>
+                                <w:rFonts w:ascii="Verdana" w:hAnsi="Verdana"/>
+                                <w:color w:val="C45911" w:themeColor="accent2" w:themeShade="BF"/>
+                              </w:rPr>
+                              <w:t>san</w:t>
+                            </w:r>
+                            <w:proofErr w:type="spellEnd"/>
+                            <w:r>
+                              <w:rPr>
+                                <w:rFonts w:ascii="Verdana" w:hAnsi="Verdana"/>
+                                <w:color w:val="C45911" w:themeColor="accent2" w:themeShade="BF"/>
+                              </w:rPr>
+                              <w:t>=dns:bidnow.</w:t>
                             </w:r>
                             <w:r>
                               <w:rPr>
@@ -2681,7 +2570,6 @@
                               </w:rPr>
                               <w:t>.org</w:t>
                             </w:r>
-                            <w:proofErr w:type="gramEnd"/>
                           </w:p>
                           <w:p>
                             <w:pPr>
@@ -3413,27 +3301,7 @@
           <w:sz w:val="20"/>
           <w:szCs w:val="20"/>
         </w:rPr>
-        <w:t>defines two different DNS names this certificate will be used to authenticate. You may also specify IP addresses in the form ip</w:t>
-      </w:r>
-      <w:proofErr w:type="gramStart"/>
-      <w:r>
-        <w:rPr>
-          <w:rFonts w:ascii="Verdana" w:eastAsia="Times New Roman" w:hAnsi="Verdana" w:cs="Times New Roman"/>
-          <w:color w:val="666666"/>
-          <w:sz w:val="20"/>
-          <w:szCs w:val="20"/>
-        </w:rPr>
-        <w:t>:192.168.1.1</w:t>
-      </w:r>
-      <w:proofErr w:type="gramEnd"/>
-      <w:r>
-        <w:rPr>
-          <w:rFonts w:ascii="Verdana" w:eastAsia="Times New Roman" w:hAnsi="Verdana" w:cs="Times New Roman"/>
-          <w:color w:val="666666"/>
-          <w:sz w:val="20"/>
-          <w:szCs w:val="20"/>
-        </w:rPr>
-        <w:t xml:space="preserve"> for example. Each name is simply appended to the end separated by a comma.</w:t>
+        <w:t>defines two different DNS names this certificate will be used to authenticate. You may also specify IP addresses in the form ip:192.168.1.1 for example. Each name is simply appended to the end separated by a comma.</w:t>
       </w:r>
       <w:r>
         <w:rPr>
@@ -3669,7 +3537,7 @@
         <mc:AlternateContent>
           <mc:Choice Requires="wps">
             <w:drawing>
-              <wp:inline distT="0" distB="0" distL="0" distR="0" wp14:anchorId="3999D7BF" wp14:editId="5DF6950C">
+              <wp:inline distT="0" distB="0" distL="0" distR="0" wp14:anchorId="2DC1FA77" wp14:editId="05B26666">
                 <wp:extent cx="5038725" cy="1066800"/>
                 <wp:effectExtent l="0" t="0" r="28575" b="19050"/>
                 <wp:docPr id="3" name="Text Box 3"/>
@@ -3713,7 +3581,6 @@
                               </w:rPr>
                             </w:pPr>
                             <w:proofErr w:type="spellStart"/>
-                            <w:proofErr w:type="gramStart"/>
                             <w:r>
                               <w:rPr>
                                 <w:rFonts w:ascii="Verdana" w:hAnsi="Verdana"/>
@@ -3722,7 +3589,6 @@
                               <w:t>keytool</w:t>
                             </w:r>
                             <w:proofErr w:type="spellEnd"/>
-                            <w:proofErr w:type="gramEnd"/>
                             <w:r>
                               <w:rPr>
                                 <w:rFonts w:ascii="Verdana" w:hAnsi="Verdana"/>
@@ -3834,25 +3700,7 @@
                                 <w:rFonts w:ascii="Verdana" w:hAnsi="Verdana"/>
                                 <w:color w:val="C45911" w:themeColor="accent2" w:themeShade="BF"/>
                               </w:rPr>
-                              <w:t>–</w:t>
-                            </w:r>
-                            <w:proofErr w:type="spellStart"/>
-                            <w:proofErr w:type="gramStart"/>
-                            <w:r>
-                              <w:rPr>
-                                <w:rFonts w:ascii="Verdana" w:hAnsi="Verdana"/>
-                                <w:color w:val="C45911" w:themeColor="accent2" w:themeShade="BF"/>
-                              </w:rPr>
-                              <w:t>keystore</w:t>
-                            </w:r>
-                            <w:proofErr w:type="spellEnd"/>
-                            <w:proofErr w:type="gramEnd"/>
-                            <w:r>
-                              <w:rPr>
-                                <w:rFonts w:ascii="Verdana" w:hAnsi="Verdana"/>
-                                <w:color w:val="C45911" w:themeColor="accent2" w:themeShade="BF"/>
-                              </w:rPr>
-                              <w:t xml:space="preserve"> </w:t>
+                              <w:t xml:space="preserve">–keystore </w:t>
                             </w:r>
                             <w:proofErr w:type="spellStart"/>
                             <w:r>
@@ -3938,18 +3786,9 @@
                                 <w:rFonts w:ascii="Verdana" w:hAnsi="Verdana"/>
                                 <w:color w:val="C45911" w:themeColor="accent2" w:themeShade="BF"/>
                               </w:rPr>
-                              <w:t>ku</w:t>
-                            </w:r>
-                            <w:proofErr w:type="gramStart"/>
-                            <w:r>
-                              <w:rPr>
-                                <w:rFonts w:ascii="Verdana" w:hAnsi="Verdana"/>
-                                <w:color w:val="C45911" w:themeColor="accent2" w:themeShade="BF"/>
-                              </w:rPr>
-                              <w:t>:c</w:t>
+                              <w:t>ku:c</w:t>
                             </w:r>
                             <w:proofErr w:type="spellEnd"/>
-                            <w:proofErr w:type="gramEnd"/>
                             <w:r>
                               <w:rPr>
                                 <w:rFonts w:ascii="Verdana" w:hAnsi="Verdana"/>
@@ -3963,9 +3802,42 @@
                                 <w:rFonts w:ascii="Verdana" w:hAnsi="Verdana"/>
                                 <w:color w:val="C45911" w:themeColor="accent2" w:themeShade="BF"/>
                               </w:rPr>
+                              <w:t>digitalSignature</w:t>
+                            </w:r>
+                            <w:proofErr w:type="spellEnd"/>
+                            <w:r>
+                              <w:t xml:space="preserve"> </w:t>
+                            </w:r>
+                            <w:r>
+                              <w:rPr>
+                                <w:rFonts w:ascii="Verdana" w:hAnsi="Verdana"/>
+                                <w:color w:val="C45911" w:themeColor="accent2" w:themeShade="BF"/>
+                              </w:rPr>
+                              <w:t>,</w:t>
+                            </w:r>
+                            <w:proofErr w:type="spellStart"/>
+                            <w:r>
+                              <w:rPr>
+                                <w:rFonts w:ascii="Verdana" w:hAnsi="Verdana"/>
+                                <w:color w:val="C45911" w:themeColor="accent2" w:themeShade="BF"/>
+                              </w:rPr>
                               <w:t>keyEncipherment</w:t>
                             </w:r>
                             <w:proofErr w:type="spellEnd"/>
+                            <w:r>
+                              <w:rPr>
+                                <w:rFonts w:ascii="Verdana" w:hAnsi="Verdana"/>
+                                <w:color w:val="C45911" w:themeColor="accent2" w:themeShade="BF"/>
+                              </w:rPr>
+                              <w:t xml:space="preserve"> </w:t>
+                            </w:r>
+                            <w:r>
+                              <w:rPr>
+                                <w:rFonts w:ascii="Verdana" w:hAnsi="Verdana"/>
+                                <w:color w:val="C45911" w:themeColor="accent2" w:themeShade="BF"/>
+                              </w:rPr>
+                              <w:t xml:space="preserve"> </w:t>
+                            </w:r>
                             <w:r>
                               <w:rPr>
                                 <w:rFonts w:ascii="Verdana" w:hAnsi="Verdana"/>
@@ -4018,18 +3890,9 @@
                                 <w:rFonts w:ascii="Verdana" w:hAnsi="Verdana"/>
                                 <w:color w:val="C45911" w:themeColor="accent2" w:themeShade="BF"/>
                               </w:rPr>
-                              <w:t>bc</w:t>
-                            </w:r>
-                            <w:proofErr w:type="gramStart"/>
-                            <w:r>
-                              <w:rPr>
-                                <w:rFonts w:ascii="Verdana" w:hAnsi="Verdana"/>
-                                <w:color w:val="C45911" w:themeColor="accent2" w:themeShade="BF"/>
-                              </w:rPr>
-                              <w:t>:c</w:t>
+                              <w:t>bc:c</w:t>
                             </w:r>
                             <w:proofErr w:type="spellEnd"/>
-                            <w:proofErr w:type="gramEnd"/>
                             <w:r>
                               <w:rPr>
                                 <w:rFonts w:ascii="Verdana" w:hAnsi="Verdana"/>
@@ -4129,16 +3992,7 @@
                                 <w:rFonts w:ascii="Verdana" w:hAnsi="Verdana"/>
                                 <w:color w:val="C45911" w:themeColor="accent2" w:themeShade="BF"/>
                               </w:rPr>
-                              <w:t xml:space="preserve">            </w:t>
-                            </w:r>
-                            <w:bookmarkStart w:id="0" w:name="_GoBack"/>
-                            <w:bookmarkEnd w:id="0"/>
-                            <w:r>
-                              <w:rPr>
-                                <w:rFonts w:ascii="Verdana" w:hAnsi="Verdana"/>
-                                <w:color w:val="C45911" w:themeColor="accent2" w:themeShade="BF"/>
-                              </w:rPr>
-                              <w:t>-file prod-</w:t>
+                              <w:t xml:space="preserve">            -file prod-</w:t>
                             </w:r>
                             <w:proofErr w:type="spellStart"/>
                             <w:r>
@@ -4204,11 +4058,11 @@
           </mc:Choice>
           <mc:Fallback>
             <w:pict>
-              <v:shapetype w14:anchorId="3999D7BF" id="_x0000_t202" coordsize="21600,21600" o:spt="202" path="m,l,21600r21600,l21600,xe">
+              <v:shapetype w14:anchorId="2DC1FA77" id="_x0000_t202" coordsize="21600,21600" o:spt="202" path="m,l,21600r21600,l21600,xe">
                 <v:stroke joinstyle="miter"/>
                 <v:path gradientshapeok="t" o:connecttype="rect"/>
               </v:shapetype>
-              <v:shape id="Text Box 3" o:spid="_x0000_s1029" type="#_x0000_t202" style="width:396.75pt;height:84pt;visibility:visible;mso-wrap-style:square;mso-left-percent:-10001;mso-top-percent:-10001;mso-position-horizontal:absolute;mso-position-horizontal-relative:char;mso-position-vertical:absolute;mso-position-vertical-relative:line;mso-left-percent:-10001;mso-top-percent:-10001;v-text-anchor:top" o:gfxdata="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">
+              <v:shape id="Text Box 3" o:spid="_x0000_s1029" type="#_x0000_t202" style="width:396.75pt;height:84pt;visibility:visible;mso-wrap-style:square;mso-left-percent:-10001;mso-top-percent:-10001;mso-position-horizontal:absolute;mso-position-horizontal-relative:char;mso-position-vertical:absolute;mso-position-vertical-relative:line;mso-left-percent:-10001;mso-top-percent:-10001;v-text-anchor:top" o:gfxdata="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">
                 <v:textbox>
                   <w:txbxContent>
                     <w:p>
@@ -4220,7 +4074,6 @@
                         </w:rPr>
                       </w:pPr>
                       <w:proofErr w:type="spellStart"/>
-                      <w:proofErr w:type="gramStart"/>
                       <w:r>
                         <w:rPr>
                           <w:rFonts w:ascii="Verdana" w:hAnsi="Verdana"/>
@@ -4229,7 +4082,6 @@
                         <w:t>keytool</w:t>
                       </w:r>
                       <w:proofErr w:type="spellEnd"/>
-                      <w:proofErr w:type="gramEnd"/>
                       <w:r>
                         <w:rPr>
                           <w:rFonts w:ascii="Verdana" w:hAnsi="Verdana"/>
@@ -4341,25 +4193,7 @@
                           <w:rFonts w:ascii="Verdana" w:hAnsi="Verdana"/>
                           <w:color w:val="C45911" w:themeColor="accent2" w:themeShade="BF"/>
                         </w:rPr>
-                        <w:t>–</w:t>
-                      </w:r>
-                      <w:proofErr w:type="spellStart"/>
-                      <w:proofErr w:type="gramStart"/>
-                      <w:r>
-                        <w:rPr>
-                          <w:rFonts w:ascii="Verdana" w:hAnsi="Verdana"/>
-                          <w:color w:val="C45911" w:themeColor="accent2" w:themeShade="BF"/>
-                        </w:rPr>
-                        <w:t>keystore</w:t>
-                      </w:r>
-                      <w:proofErr w:type="spellEnd"/>
-                      <w:proofErr w:type="gramEnd"/>
-                      <w:r>
-                        <w:rPr>
-                          <w:rFonts w:ascii="Verdana" w:hAnsi="Verdana"/>
-                          <w:color w:val="C45911" w:themeColor="accent2" w:themeShade="BF"/>
-                        </w:rPr>
-                        <w:t xml:space="preserve"> </w:t>
+                        <w:t xml:space="preserve">–keystore </w:t>
                       </w:r>
                       <w:proofErr w:type="spellStart"/>
                       <w:r>
@@ -4445,18 +4279,9 @@
                           <w:rFonts w:ascii="Verdana" w:hAnsi="Verdana"/>
                           <w:color w:val="C45911" w:themeColor="accent2" w:themeShade="BF"/>
                         </w:rPr>
-                        <w:t>ku</w:t>
-                      </w:r>
-                      <w:proofErr w:type="gramStart"/>
-                      <w:r>
-                        <w:rPr>
-                          <w:rFonts w:ascii="Verdana" w:hAnsi="Verdana"/>
-                          <w:color w:val="C45911" w:themeColor="accent2" w:themeShade="BF"/>
-                        </w:rPr>
-                        <w:t>:c</w:t>
+                        <w:t>ku:c</w:t>
                       </w:r>
                       <w:proofErr w:type="spellEnd"/>
-                      <w:proofErr w:type="gramEnd"/>
                       <w:r>
                         <w:rPr>
                           <w:rFonts w:ascii="Verdana" w:hAnsi="Verdana"/>
@@ -4470,9 +4295,42 @@
                           <w:rFonts w:ascii="Verdana" w:hAnsi="Verdana"/>
                           <w:color w:val="C45911" w:themeColor="accent2" w:themeShade="BF"/>
                         </w:rPr>
+                        <w:t>digitalSignature</w:t>
+                      </w:r>
+                      <w:proofErr w:type="spellEnd"/>
+                      <w:r>
+                        <w:t xml:space="preserve"> </w:t>
+                      </w:r>
+                      <w:r>
+                        <w:rPr>
+                          <w:rFonts w:ascii="Verdana" w:hAnsi="Verdana"/>
+                          <w:color w:val="C45911" w:themeColor="accent2" w:themeShade="BF"/>
+                        </w:rPr>
+                        <w:t>,</w:t>
+                      </w:r>
+                      <w:proofErr w:type="spellStart"/>
+                      <w:r>
+                        <w:rPr>
+                          <w:rFonts w:ascii="Verdana" w:hAnsi="Verdana"/>
+                          <w:color w:val="C45911" w:themeColor="accent2" w:themeShade="BF"/>
+                        </w:rPr>
                         <w:t>keyEncipherment</w:t>
                       </w:r>
                       <w:proofErr w:type="spellEnd"/>
+                      <w:r>
+                        <w:rPr>
+                          <w:rFonts w:ascii="Verdana" w:hAnsi="Verdana"/>
+                          <w:color w:val="C45911" w:themeColor="accent2" w:themeShade="BF"/>
+                        </w:rPr>
+                        <w:t xml:space="preserve"> </w:t>
+                      </w:r>
+                      <w:r>
+                        <w:rPr>
+                          <w:rFonts w:ascii="Verdana" w:hAnsi="Verdana"/>
+                          <w:color w:val="C45911" w:themeColor="accent2" w:themeShade="BF"/>
+                        </w:rPr>
+                        <w:t xml:space="preserve"> </w:t>
+                      </w:r>
                       <w:r>
                         <w:rPr>
                           <w:rFonts w:ascii="Verdana" w:hAnsi="Verdana"/>
@@ -4525,18 +4383,9 @@
                           <w:rFonts w:ascii="Verdana" w:hAnsi="Verdana"/>
                           <w:color w:val="C45911" w:themeColor="accent2" w:themeShade="BF"/>
                         </w:rPr>
-                        <w:t>bc</w:t>
-                      </w:r>
-                      <w:proofErr w:type="gramStart"/>
-                      <w:r>
-                        <w:rPr>
-                          <w:rFonts w:ascii="Verdana" w:hAnsi="Verdana"/>
-                          <w:color w:val="C45911" w:themeColor="accent2" w:themeShade="BF"/>
-                        </w:rPr>
-                        <w:t>:c</w:t>
+                        <w:t>bc:c</w:t>
                       </w:r>
                       <w:proofErr w:type="spellEnd"/>
-                      <w:proofErr w:type="gramEnd"/>
                       <w:r>
                         <w:rPr>
                           <w:rFonts w:ascii="Verdana" w:hAnsi="Verdana"/>
@@ -4636,16 +4485,7 @@
                           <w:rFonts w:ascii="Verdana" w:hAnsi="Verdana"/>
                           <w:color w:val="C45911" w:themeColor="accent2" w:themeShade="BF"/>
                         </w:rPr>
-                        <w:t xml:space="preserve">            </w:t>
-                      </w:r>
-                      <w:bookmarkStart w:id="1" w:name="_GoBack"/>
-                      <w:bookmarkEnd w:id="1"/>
-                      <w:r>
-                        <w:rPr>
-                          <w:rFonts w:ascii="Verdana" w:hAnsi="Verdana"/>
-                          <w:color w:val="C45911" w:themeColor="accent2" w:themeShade="BF"/>
-                        </w:rPr>
-                        <w:t>-file prod-</w:t>
+                        <w:t xml:space="preserve">            -file prod-</w:t>
                       </w:r>
                       <w:proofErr w:type="spellStart"/>
                       <w:r>
@@ -4731,7 +4571,6 @@
         <w:t>The Basic Constraint (</w:t>
       </w:r>
       <w:proofErr w:type="spellStart"/>
-      <w:proofErr w:type="gramStart"/>
       <w:r>
         <w:rPr>
           <w:rFonts w:ascii="Verdana" w:eastAsia="Times New Roman" w:hAnsi="Verdana" w:cs="Times New Roman"/>
@@ -4742,7 +4581,6 @@
         <w:t>bc</w:t>
       </w:r>
       <w:proofErr w:type="spellEnd"/>
-      <w:proofErr w:type="gramEnd"/>
       <w:r>
         <w:rPr>
           <w:rFonts w:ascii="Verdana" w:eastAsia="Times New Roman" w:hAnsi="Verdana" w:cs="Times New Roman"/>
@@ -5111,7 +4949,7 @@
         <mc:AlternateContent>
           <mc:Choice Requires="wps">
             <w:drawing>
-              <wp:inline distT="0" distB="0" distL="0" distR="0" wp14:anchorId="5F6E29F5" wp14:editId="204C76BF">
+              <wp:inline distT="0" distB="0" distL="0" distR="0" wp14:anchorId="280F0F41" wp14:editId="64C8ECEE">
                 <wp:extent cx="5038725" cy="704850"/>
                 <wp:effectExtent l="0" t="0" r="28575" b="19050"/>
                 <wp:docPr id="7" name="Text Box 7"/>
@@ -5155,7 +4993,6 @@
                               </w:rPr>
                             </w:pPr>
                             <w:proofErr w:type="spellStart"/>
-                            <w:proofErr w:type="gramStart"/>
                             <w:r>
                               <w:rPr>
                                 <w:rFonts w:ascii="Verdana" w:hAnsi="Verdana"/>
@@ -5164,7 +5001,6 @@
                               <w:t>keytool</w:t>
                             </w:r>
                             <w:proofErr w:type="spellEnd"/>
-                            <w:proofErr w:type="gramEnd"/>
                             <w:r>
                               <w:rPr>
                                 <w:rFonts w:ascii="Verdana" w:hAnsi="Verdana"/>
@@ -5241,25 +5077,7 @@
                                 <w:rFonts w:ascii="Verdana" w:hAnsi="Verdana"/>
                                 <w:color w:val="C45911" w:themeColor="accent2" w:themeShade="BF"/>
                               </w:rPr>
-                              <w:t>–</w:t>
-                            </w:r>
-                            <w:proofErr w:type="spellStart"/>
-                            <w:proofErr w:type="gramStart"/>
-                            <w:r>
-                              <w:rPr>
-                                <w:rFonts w:ascii="Verdana" w:hAnsi="Verdana"/>
-                                <w:color w:val="C45911" w:themeColor="accent2" w:themeShade="BF"/>
-                              </w:rPr>
-                              <w:t>keystore</w:t>
-                            </w:r>
-                            <w:proofErr w:type="spellEnd"/>
-                            <w:proofErr w:type="gramEnd"/>
-                            <w:r>
-                              <w:rPr>
-                                <w:rFonts w:ascii="Verdana" w:hAnsi="Verdana"/>
-                                <w:color w:val="C45911" w:themeColor="accent2" w:themeShade="BF"/>
-                              </w:rPr>
-                              <w:t xml:space="preserve"> </w:t>
+                              <w:t xml:space="preserve">–keystore </w:t>
                             </w:r>
                             <w:proofErr w:type="spellStart"/>
                             <w:r>
@@ -5331,7 +5149,6 @@
                               <w:t>–</w:t>
                             </w:r>
                             <w:proofErr w:type="spellStart"/>
-                            <w:proofErr w:type="gramStart"/>
                             <w:r>
                               <w:rPr>
                                 <w:rFonts w:ascii="Verdana" w:hAnsi="Verdana"/>
@@ -5340,7 +5157,6 @@
                               <w:t>storepass</w:t>
                             </w:r>
                             <w:proofErr w:type="spellEnd"/>
-                            <w:proofErr w:type="gramEnd"/>
                             <w:r>
                               <w:rPr>
                                 <w:rFonts w:ascii="Verdana" w:hAnsi="Verdana"/>
@@ -6100,7 +5916,7 @@
         <mc:AlternateContent>
           <mc:Choice Requires="wps">
             <w:drawing>
-              <wp:inline distT="0" distB="0" distL="0" distR="0" wp14:anchorId="30742F97" wp14:editId="74528227">
+              <wp:inline distT="0" distB="0" distL="0" distR="0" wp14:anchorId="0B3648C5" wp14:editId="3C926D08">
                 <wp:extent cx="5038725" cy="1066800"/>
                 <wp:effectExtent l="0" t="0" r="28575" b="19050"/>
                 <wp:docPr id="8" name="Text Box 8"/>
@@ -6144,7 +5960,6 @@
                               </w:rPr>
                             </w:pPr>
                             <w:proofErr w:type="spellStart"/>
-                            <w:proofErr w:type="gramStart"/>
                             <w:r>
                               <w:rPr>
                                 <w:rFonts w:ascii="Verdana" w:hAnsi="Verdana"/>
@@ -6153,7 +5968,6 @@
                               <w:t>keytool</w:t>
                             </w:r>
                             <w:proofErr w:type="spellEnd"/>
-                            <w:proofErr w:type="gramEnd"/>
                             <w:r>
                               <w:rPr>
                                 <w:rFonts w:ascii="Verdana" w:hAnsi="Verdana"/>
@@ -6242,25 +6056,7 @@
                                 <w:rFonts w:ascii="Verdana" w:hAnsi="Verdana"/>
                                 <w:color w:val="C45911" w:themeColor="accent2" w:themeShade="BF"/>
                               </w:rPr>
-                              <w:t>–</w:t>
-                            </w:r>
-                            <w:proofErr w:type="spellStart"/>
-                            <w:proofErr w:type="gramStart"/>
-                            <w:r>
-                              <w:rPr>
-                                <w:rFonts w:ascii="Verdana" w:hAnsi="Verdana"/>
-                                <w:color w:val="C45911" w:themeColor="accent2" w:themeShade="BF"/>
-                              </w:rPr>
-                              <w:t>keystore</w:t>
-                            </w:r>
-                            <w:proofErr w:type="spellEnd"/>
-                            <w:proofErr w:type="gramEnd"/>
-                            <w:r>
-                              <w:rPr>
-                                <w:rFonts w:ascii="Verdana" w:hAnsi="Verdana"/>
-                                <w:color w:val="C45911" w:themeColor="accent2" w:themeShade="BF"/>
-                              </w:rPr>
-                              <w:t xml:space="preserve"> </w:t>
+                              <w:t xml:space="preserve">–keystore </w:t>
                             </w:r>
                             <w:proofErr w:type="spellStart"/>
                             <w:r>
@@ -6346,18 +6142,9 @@
                                 <w:rFonts w:ascii="Verdana" w:hAnsi="Verdana"/>
                                 <w:color w:val="C45911" w:themeColor="accent2" w:themeShade="BF"/>
                               </w:rPr>
-                              <w:t>ku</w:t>
-                            </w:r>
-                            <w:proofErr w:type="gramStart"/>
-                            <w:r>
-                              <w:rPr>
-                                <w:rFonts w:ascii="Verdana" w:hAnsi="Verdana"/>
-                                <w:color w:val="C45911" w:themeColor="accent2" w:themeShade="BF"/>
-                              </w:rPr>
-                              <w:t>:c</w:t>
+                              <w:t>ku:c</w:t>
                             </w:r>
                             <w:proofErr w:type="spellEnd"/>
-                            <w:proofErr w:type="gramEnd"/>
                             <w:r>
                               <w:rPr>
                                 <w:rFonts w:ascii="Verdana" w:hAnsi="Verdana"/>
@@ -6426,18 +6213,9 @@
                                 <w:rFonts w:ascii="Verdana" w:hAnsi="Verdana"/>
                                 <w:color w:val="C45911" w:themeColor="accent2" w:themeShade="BF"/>
                               </w:rPr>
-                              <w:t>bc</w:t>
-                            </w:r>
-                            <w:proofErr w:type="gramStart"/>
-                            <w:r>
-                              <w:rPr>
-                                <w:rFonts w:ascii="Verdana" w:hAnsi="Verdana"/>
-                                <w:color w:val="C45911" w:themeColor="accent2" w:themeShade="BF"/>
-                              </w:rPr>
-                              <w:t>:c</w:t>
+                              <w:t>bc:c</w:t>
                             </w:r>
                             <w:proofErr w:type="spellEnd"/>
-                            <w:proofErr w:type="gramEnd"/>
                             <w:r>
                               <w:rPr>
                                 <w:rFonts w:ascii="Verdana" w:hAnsi="Verdana"/>
@@ -7108,7 +6886,6 @@
         <w:t>The Basic Constraint (</w:t>
       </w:r>
       <w:proofErr w:type="spellStart"/>
-      <w:proofErr w:type="gramStart"/>
       <w:r>
         <w:rPr>
           <w:rFonts w:ascii="Verdana" w:eastAsia="Times New Roman" w:hAnsi="Verdana" w:cs="Times New Roman"/>
@@ -7119,7 +6896,6 @@
         <w:t>bc</w:t>
       </w:r>
       <w:proofErr w:type="spellEnd"/>
-      <w:proofErr w:type="gramEnd"/>
       <w:r>
         <w:rPr>
           <w:rFonts w:ascii="Verdana" w:eastAsia="Times New Roman" w:hAnsi="Verdana" w:cs="Times New Roman"/>
@@ -7257,27 +7033,7 @@
           <w:sz w:val="20"/>
           <w:szCs w:val="20"/>
         </w:rPr>
-        <w:t xml:space="preserve">There are no subject alternative names associated with a SSL Client </w:t>
-      </w:r>
-      <w:proofErr w:type="spellStart"/>
-      <w:r>
-        <w:rPr>
-          <w:rFonts w:ascii="Verdana" w:eastAsia="Times New Roman" w:hAnsi="Verdana" w:cs="Times New Roman"/>
-          <w:color w:val="666666"/>
-          <w:sz w:val="20"/>
-          <w:szCs w:val="20"/>
-        </w:rPr>
-        <w:t>Auth</w:t>
-      </w:r>
-      <w:proofErr w:type="spellEnd"/>
-      <w:r>
-        <w:rPr>
-          <w:rFonts w:ascii="Verdana" w:eastAsia="Times New Roman" w:hAnsi="Verdana" w:cs="Times New Roman"/>
-          <w:color w:val="666666"/>
-          <w:sz w:val="20"/>
-          <w:szCs w:val="20"/>
-        </w:rPr>
-        <w:t xml:space="preserve"> certificate. The subject name</w:t>
+        <w:t>There are no subject alternative names associated with a SSL Client Auth certificate. The subject name</w:t>
       </w:r>
       <w:r>
         <w:rPr>
@@ -7515,7 +7271,7 @@
         <mc:AlternateContent>
           <mc:Choice Requires="wps">
             <w:drawing>
-              <wp:inline distT="0" distB="0" distL="0" distR="0" wp14:anchorId="6E3F0C19" wp14:editId="03C01EBC">
+              <wp:inline distT="0" distB="0" distL="0" distR="0" wp14:anchorId="586D9FFA" wp14:editId="009F0C05">
                 <wp:extent cx="5572125" cy="885825"/>
                 <wp:effectExtent l="0" t="0" r="28575" b="28575"/>
                 <wp:docPr id="9" name="Text Box 9"/>
@@ -7559,7 +7315,6 @@
                               </w:rPr>
                             </w:pPr>
                             <w:proofErr w:type="spellStart"/>
-                            <w:proofErr w:type="gramStart"/>
                             <w:r>
                               <w:rPr>
                                 <w:rFonts w:ascii="Verdana" w:hAnsi="Verdana"/>
@@ -7568,7 +7323,6 @@
                               <w:t>keytool</w:t>
                             </w:r>
                             <w:proofErr w:type="spellEnd"/>
-                            <w:proofErr w:type="gramEnd"/>
                             <w:r>
                               <w:rPr>
                                 <w:rFonts w:ascii="Verdana" w:hAnsi="Verdana"/>
@@ -7645,25 +7399,7 @@
                                 <w:rFonts w:ascii="Verdana" w:hAnsi="Verdana"/>
                                 <w:color w:val="C45911" w:themeColor="accent2" w:themeShade="BF"/>
                               </w:rPr>
-                              <w:t>–</w:t>
-                            </w:r>
-                            <w:proofErr w:type="spellStart"/>
-                            <w:proofErr w:type="gramStart"/>
-                            <w:r>
-                              <w:rPr>
-                                <w:rFonts w:ascii="Verdana" w:hAnsi="Verdana"/>
-                                <w:color w:val="C45911" w:themeColor="accent2" w:themeShade="BF"/>
-                              </w:rPr>
-                              <w:t>keystore</w:t>
-                            </w:r>
-                            <w:proofErr w:type="spellEnd"/>
-                            <w:proofErr w:type="gramEnd"/>
-                            <w:r>
-                              <w:rPr>
-                                <w:rFonts w:ascii="Verdana" w:hAnsi="Verdana"/>
-                                <w:color w:val="C45911" w:themeColor="accent2" w:themeShade="BF"/>
-                              </w:rPr>
-                              <w:t xml:space="preserve"> </w:t>
+                              <w:t xml:space="preserve">–keystore </w:t>
                             </w:r>
                             <w:proofErr w:type="spellStart"/>
                             <w:r>
@@ -7735,7 +7471,6 @@
                               <w:t>–</w:t>
                             </w:r>
                             <w:proofErr w:type="spellStart"/>
-                            <w:proofErr w:type="gramStart"/>
                             <w:r>
                               <w:rPr>
                                 <w:rFonts w:ascii="Verdana" w:hAnsi="Verdana"/>
@@ -7744,7 +7479,6 @@
                               <w:t>storepass</w:t>
                             </w:r>
                             <w:proofErr w:type="spellEnd"/>
-                            <w:proofErr w:type="gramEnd"/>
                             <w:r>
                               <w:rPr>
                                 <w:rFonts w:ascii="Verdana" w:hAnsi="Verdana"/>
@@ -7810,7 +7544,23 @@
                                 <w:rFonts w:ascii="Verdana" w:hAnsi="Verdana"/>
                                 <w:color w:val="C45911" w:themeColor="accent2" w:themeShade="BF"/>
                               </w:rPr>
-                              <w:t xml:space="preserve"> san=email:cfloersch@manheim.com,email:cfloersch@ove.com</w:t>
+                              <w:t xml:space="preserve"> </w:t>
+                            </w:r>
+                            <w:proofErr w:type="spellStart"/>
+                            <w:r>
+                              <w:rPr>
+                                <w:rFonts w:ascii="Verdana" w:hAnsi="Verdana"/>
+                                <w:color w:val="C45911" w:themeColor="accent2" w:themeShade="BF"/>
+                              </w:rPr>
+                              <w:t>san</w:t>
+                            </w:r>
+                            <w:proofErr w:type="spellEnd"/>
+                            <w:r>
+                              <w:rPr>
+                                <w:rFonts w:ascii="Verdana" w:hAnsi="Verdana"/>
+                                <w:color w:val="C45911" w:themeColor="accent2" w:themeShade="BF"/>
+                              </w:rPr>
+                              <w:t>=email:cfloersch@manheim.com,email:cfloersch@ove.com</w:t>
                             </w:r>
                           </w:p>
                           <w:p>
@@ -8592,7 +8342,7 @@
         <mc:AlternateContent>
           <mc:Choice Requires="wps">
             <w:drawing>
-              <wp:inline distT="0" distB="0" distL="0" distR="0" wp14:anchorId="7C67CB50" wp14:editId="34EFC508">
+              <wp:inline distT="0" distB="0" distL="0" distR="0" wp14:anchorId="709CD941" wp14:editId="4C4790B8">
                 <wp:extent cx="5257800" cy="1066800"/>
                 <wp:effectExtent l="0" t="0" r="19050" b="19050"/>
                 <wp:docPr id="10" name="Text Box 10"/>
@@ -8636,7 +8386,6 @@
                               </w:rPr>
                             </w:pPr>
                             <w:proofErr w:type="spellStart"/>
-                            <w:proofErr w:type="gramStart"/>
                             <w:r>
                               <w:rPr>
                                 <w:rFonts w:ascii="Verdana" w:hAnsi="Verdana"/>
@@ -8645,7 +8394,6 @@
                               <w:t>keytool</w:t>
                             </w:r>
                             <w:proofErr w:type="spellEnd"/>
-                            <w:proofErr w:type="gramEnd"/>
                             <w:r>
                               <w:rPr>
                                 <w:rFonts w:ascii="Verdana" w:hAnsi="Verdana"/>
@@ -8734,25 +8482,7 @@
                                 <w:rFonts w:ascii="Verdana" w:hAnsi="Verdana"/>
                                 <w:color w:val="C45911" w:themeColor="accent2" w:themeShade="BF"/>
                               </w:rPr>
-                              <w:t>–</w:t>
-                            </w:r>
-                            <w:proofErr w:type="spellStart"/>
-                            <w:proofErr w:type="gramStart"/>
-                            <w:r>
-                              <w:rPr>
-                                <w:rFonts w:ascii="Verdana" w:hAnsi="Verdana"/>
-                                <w:color w:val="C45911" w:themeColor="accent2" w:themeShade="BF"/>
-                              </w:rPr>
-                              <w:t>keystore</w:t>
-                            </w:r>
-                            <w:proofErr w:type="spellEnd"/>
-                            <w:proofErr w:type="gramEnd"/>
-                            <w:r>
-                              <w:rPr>
-                                <w:rFonts w:ascii="Verdana" w:hAnsi="Verdana"/>
-                                <w:color w:val="C45911" w:themeColor="accent2" w:themeShade="BF"/>
-                              </w:rPr>
-                              <w:t xml:space="preserve"> </w:t>
+                              <w:t xml:space="preserve">–keystore </w:t>
                             </w:r>
                             <w:proofErr w:type="spellStart"/>
                             <w:r>
@@ -8838,18 +8568,9 @@
                                 <w:rFonts w:ascii="Verdana" w:hAnsi="Verdana"/>
                                 <w:color w:val="C45911" w:themeColor="accent2" w:themeShade="BF"/>
                               </w:rPr>
-                              <w:t>ku</w:t>
-                            </w:r>
-                            <w:proofErr w:type="gramStart"/>
-                            <w:r>
-                              <w:rPr>
-                                <w:rFonts w:ascii="Verdana" w:hAnsi="Verdana"/>
-                                <w:color w:val="C45911" w:themeColor="accent2" w:themeShade="BF"/>
-                              </w:rPr>
-                              <w:t>:c</w:t>
+                              <w:t>ku:c</w:t>
                             </w:r>
                             <w:proofErr w:type="spellEnd"/>
-                            <w:proofErr w:type="gramEnd"/>
                             <w:r>
                               <w:rPr>
                                 <w:rFonts w:ascii="Verdana" w:hAnsi="Verdana"/>
@@ -8944,18 +8665,9 @@
                                 <w:rFonts w:ascii="Verdana" w:hAnsi="Verdana"/>
                                 <w:color w:val="C45911" w:themeColor="accent2" w:themeShade="BF"/>
                               </w:rPr>
-                              <w:t>bc</w:t>
-                            </w:r>
-                            <w:proofErr w:type="gramStart"/>
-                            <w:r>
-                              <w:rPr>
-                                <w:rFonts w:ascii="Verdana" w:hAnsi="Verdana"/>
-                                <w:color w:val="C45911" w:themeColor="accent2" w:themeShade="BF"/>
-                              </w:rPr>
-                              <w:t>:c</w:t>
+                              <w:t>bc:c</w:t>
                             </w:r>
                             <w:proofErr w:type="spellEnd"/>
-                            <w:proofErr w:type="gramEnd"/>
                             <w:r>
                               <w:rPr>
                                 <w:rFonts w:ascii="Verdana" w:hAnsi="Verdana"/>
@@ -9638,7 +9350,6 @@
         <w:t>The Basic Constraint (</w:t>
       </w:r>
       <w:proofErr w:type="spellStart"/>
-      <w:proofErr w:type="gramStart"/>
       <w:r>
         <w:rPr>
           <w:rFonts w:ascii="Verdana" w:eastAsia="Times New Roman" w:hAnsi="Verdana" w:cs="Times New Roman"/>
@@ -9649,7 +9360,6 @@
         <w:t>bc</w:t>
       </w:r>
       <w:proofErr w:type="spellEnd"/>
-      <w:proofErr w:type="gramEnd"/>
       <w:r>
         <w:rPr>
           <w:rFonts w:ascii="Verdana" w:eastAsia="Times New Roman" w:hAnsi="Verdana" w:cs="Times New Roman"/>
@@ -10061,7 +9771,7 @@
         <mc:AlternateContent>
           <mc:Choice Requires="wps">
             <w:drawing>
-              <wp:inline distT="0" distB="0" distL="0" distR="0" wp14:anchorId="17C0A23E" wp14:editId="541CDEE4">
+              <wp:inline distT="0" distB="0" distL="0" distR="0" wp14:anchorId="7087BCD4" wp14:editId="226416FD">
                 <wp:extent cx="5572125" cy="733425"/>
                 <wp:effectExtent l="0" t="0" r="28575" b="28575"/>
                 <wp:docPr id="11" name="Text Box 11"/>
@@ -10105,7 +9815,6 @@
                               </w:rPr>
                             </w:pPr>
                             <w:proofErr w:type="spellStart"/>
-                            <w:proofErr w:type="gramStart"/>
                             <w:r>
                               <w:rPr>
                                 <w:rFonts w:ascii="Verdana" w:hAnsi="Verdana"/>
@@ -10114,7 +9823,6 @@
                               <w:t>keytool</w:t>
                             </w:r>
                             <w:proofErr w:type="spellEnd"/>
-                            <w:proofErr w:type="gramEnd"/>
                             <w:r>
                               <w:rPr>
                                 <w:rFonts w:ascii="Verdana" w:hAnsi="Verdana"/>
@@ -10191,25 +9899,7 @@
                                 <w:rFonts w:ascii="Verdana" w:hAnsi="Verdana"/>
                                 <w:color w:val="C45911" w:themeColor="accent2" w:themeShade="BF"/>
                               </w:rPr>
-                              <w:t>–</w:t>
-                            </w:r>
-                            <w:proofErr w:type="spellStart"/>
-                            <w:proofErr w:type="gramStart"/>
-                            <w:r>
-                              <w:rPr>
-                                <w:rFonts w:ascii="Verdana" w:hAnsi="Verdana"/>
-                                <w:color w:val="C45911" w:themeColor="accent2" w:themeShade="BF"/>
-                              </w:rPr>
-                              <w:t>keystore</w:t>
-                            </w:r>
-                            <w:proofErr w:type="spellEnd"/>
-                            <w:proofErr w:type="gramEnd"/>
-                            <w:r>
-                              <w:rPr>
-                                <w:rFonts w:ascii="Verdana" w:hAnsi="Verdana"/>
-                                <w:color w:val="C45911" w:themeColor="accent2" w:themeShade="BF"/>
-                              </w:rPr>
-                              <w:t xml:space="preserve"> </w:t>
+                              <w:t xml:space="preserve">–keystore </w:t>
                             </w:r>
                             <w:proofErr w:type="spellStart"/>
                             <w:r>
@@ -10281,7 +9971,6 @@
                               <w:t>–</w:t>
                             </w:r>
                             <w:proofErr w:type="spellStart"/>
-                            <w:proofErr w:type="gramStart"/>
                             <w:r>
                               <w:rPr>
                                 <w:rFonts w:ascii="Verdana" w:hAnsi="Verdana"/>
@@ -10290,7 +9979,6 @@
                               <w:t>storepass</w:t>
                             </w:r>
                             <w:proofErr w:type="spellEnd"/>
-                            <w:proofErr w:type="gramEnd"/>
                             <w:r>
                               <w:rPr>
                                 <w:rFonts w:ascii="Verdana" w:hAnsi="Verdana"/>
@@ -11086,7 +10774,7 @@
         <mc:AlternateContent>
           <mc:Choice Requires="wps">
             <w:drawing>
-              <wp:inline distT="0" distB="0" distL="0" distR="0" wp14:anchorId="729FBDC5" wp14:editId="754032D0">
+              <wp:inline distT="0" distB="0" distL="0" distR="0" wp14:anchorId="74D2B90E" wp14:editId="5312436C">
                 <wp:extent cx="5257800" cy="1066800"/>
                 <wp:effectExtent l="0" t="0" r="19050" b="19050"/>
                 <wp:docPr id="12" name="Text Box 12"/>
@@ -11130,7 +10818,6 @@
                               </w:rPr>
                             </w:pPr>
                             <w:proofErr w:type="spellStart"/>
-                            <w:proofErr w:type="gramStart"/>
                             <w:r>
                               <w:rPr>
                                 <w:rFonts w:ascii="Verdana" w:hAnsi="Verdana"/>
@@ -11139,7 +10826,6 @@
                               <w:t>keytool</w:t>
                             </w:r>
                             <w:proofErr w:type="spellEnd"/>
-                            <w:proofErr w:type="gramEnd"/>
                             <w:r>
                               <w:rPr>
                                 <w:rFonts w:ascii="Verdana" w:hAnsi="Verdana"/>
@@ -11237,25 +10923,7 @@
                                 <w:rFonts w:ascii="Verdana" w:hAnsi="Verdana"/>
                                 <w:color w:val="C45911" w:themeColor="accent2" w:themeShade="BF"/>
                               </w:rPr>
-                              <w:t>–</w:t>
-                            </w:r>
-                            <w:proofErr w:type="spellStart"/>
-                            <w:proofErr w:type="gramStart"/>
-                            <w:r>
-                              <w:rPr>
-                                <w:rFonts w:ascii="Verdana" w:hAnsi="Verdana"/>
-                                <w:color w:val="C45911" w:themeColor="accent2" w:themeShade="BF"/>
-                              </w:rPr>
-                              <w:t>keystore</w:t>
-                            </w:r>
-                            <w:proofErr w:type="spellEnd"/>
-                            <w:proofErr w:type="gramEnd"/>
-                            <w:r>
-                              <w:rPr>
-                                <w:rFonts w:ascii="Verdana" w:hAnsi="Verdana"/>
-                                <w:color w:val="C45911" w:themeColor="accent2" w:themeShade="BF"/>
-                              </w:rPr>
-                              <w:t xml:space="preserve"> </w:t>
+                              <w:t xml:space="preserve">–keystore </w:t>
                             </w:r>
                             <w:proofErr w:type="spellStart"/>
                             <w:r>
@@ -11341,18 +11009,9 @@
                                 <w:rFonts w:ascii="Verdana" w:hAnsi="Verdana"/>
                                 <w:color w:val="C45911" w:themeColor="accent2" w:themeShade="BF"/>
                               </w:rPr>
-                              <w:t>ku</w:t>
-                            </w:r>
-                            <w:proofErr w:type="gramStart"/>
-                            <w:r>
-                              <w:rPr>
-                                <w:rFonts w:ascii="Verdana" w:hAnsi="Verdana"/>
-                                <w:color w:val="C45911" w:themeColor="accent2" w:themeShade="BF"/>
-                              </w:rPr>
-                              <w:t>:c</w:t>
+                              <w:t>ku:c</w:t>
                             </w:r>
                             <w:proofErr w:type="spellEnd"/>
-                            <w:proofErr w:type="gramEnd"/>
                             <w:r>
                               <w:rPr>
                                 <w:rFonts w:ascii="Verdana" w:hAnsi="Verdana"/>
@@ -11428,18 +11087,9 @@
                                 <w:rFonts w:ascii="Verdana" w:hAnsi="Verdana"/>
                                 <w:color w:val="C45911" w:themeColor="accent2" w:themeShade="BF"/>
                               </w:rPr>
-                              <w:t>bc</w:t>
-                            </w:r>
-                            <w:proofErr w:type="gramStart"/>
-                            <w:r>
-                              <w:rPr>
-                                <w:rFonts w:ascii="Verdana" w:hAnsi="Verdana"/>
-                                <w:color w:val="C45911" w:themeColor="accent2" w:themeShade="BF"/>
-                              </w:rPr>
-                              <w:t>:c</w:t>
+                              <w:t>bc:c</w:t>
                             </w:r>
                             <w:proofErr w:type="spellEnd"/>
-                            <w:proofErr w:type="gramEnd"/>
                             <w:r>
                               <w:rPr>
                                 <w:rFonts w:ascii="Verdana" w:hAnsi="Verdana"/>
@@ -12112,7 +11762,6 @@
         <w:t>The Basic Constraint (</w:t>
       </w:r>
       <w:proofErr w:type="spellStart"/>
-      <w:proofErr w:type="gramStart"/>
       <w:r>
         <w:rPr>
           <w:rFonts w:ascii="Verdana" w:eastAsia="Times New Roman" w:hAnsi="Verdana" w:cs="Times New Roman"/>
@@ -12123,7 +11772,6 @@
         <w:t>bc</w:t>
       </w:r>
       <w:proofErr w:type="spellEnd"/>
-      <w:proofErr w:type="gramEnd"/>
       <w:r>
         <w:rPr>
           <w:rFonts w:ascii="Verdana" w:eastAsia="Times New Roman" w:hAnsi="Verdana" w:cs="Times New Roman"/>
@@ -12557,7 +12205,7 @@
         <mc:AlternateContent>
           <mc:Choice Requires="wps">
             <w:drawing>
-              <wp:inline distT="0" distB="0" distL="0" distR="0" wp14:anchorId="41C76E96" wp14:editId="1AEA440A">
+              <wp:inline distT="0" distB="0" distL="0" distR="0" wp14:anchorId="7EB17174" wp14:editId="785A6C91">
                 <wp:extent cx="5038725" cy="352425"/>
                 <wp:effectExtent l="0" t="0" r="28575" b="28575"/>
                 <wp:docPr id="4" name="Text Box 2"/>
@@ -12601,7 +12249,6 @@
                               </w:rPr>
                             </w:pPr>
                             <w:proofErr w:type="spellStart"/>
-                            <w:proofErr w:type="gramStart"/>
                             <w:r>
                               <w:rPr>
                                 <w:rFonts w:ascii="Verdana" w:hAnsi="Verdana"/>
@@ -12610,7 +12257,6 @@
                               <w:t>keytool</w:t>
                             </w:r>
                             <w:proofErr w:type="spellEnd"/>
-                            <w:proofErr w:type="gramEnd"/>
                             <w:r>
                               <w:rPr>
                                 <w:rFonts w:ascii="Verdana" w:hAnsi="Verdana"/>
@@ -13002,19 +12648,8 @@
                 <w:sz w:val="20"/>
                 <w:szCs w:val="20"/>
               </w:rPr>
-              <w:t xml:space="preserve"> </w:t>
+              <w:t xml:space="preserve"> Auth</w:t>
             </w:r>
-            <w:proofErr w:type="spellStart"/>
-            <w:r>
-              <w:rPr>
-                <w:rFonts w:ascii="Verdana" w:eastAsia="Times New Roman" w:hAnsi="Verdana" w:cs="Times New Roman"/>
-                <w:color w:val="666666"/>
-                <w:sz w:val="20"/>
-                <w:szCs w:val="20"/>
-              </w:rPr>
-              <w:t>Auth</w:t>
-            </w:r>
-            <w:proofErr w:type="spellEnd"/>
           </w:p>
         </w:tc>
         <w:tc>
@@ -13060,19 +12695,8 @@
                 <w:sz w:val="16"/>
                 <w:szCs w:val="16"/>
               </w:rPr>
-              <w:t xml:space="preserve">Key Usage: Key </w:t>
+              <w:t>Key Usage: Key Encipherment</w:t>
             </w:r>
-            <w:proofErr w:type="spellStart"/>
-            <w:r>
-              <w:rPr>
-                <w:rFonts w:ascii="Verdana" w:eastAsia="Times New Roman" w:hAnsi="Verdana" w:cs="Times New Roman"/>
-                <w:color w:val="666666"/>
-                <w:sz w:val="16"/>
-                <w:szCs w:val="16"/>
-              </w:rPr>
-              <w:t>Encipherment</w:t>
-            </w:r>
-            <w:proofErr w:type="spellEnd"/>
           </w:p>
           <w:p>
             <w:pPr>
@@ -13092,19 +12716,8 @@
                 <w:sz w:val="16"/>
                 <w:szCs w:val="16"/>
               </w:rPr>
-              <w:t xml:space="preserve">Extended Key Usage: Server </w:t>
+              <w:t>Extended Key Usage: Server Auth</w:t>
             </w:r>
-            <w:proofErr w:type="spellStart"/>
-            <w:r>
-              <w:rPr>
-                <w:rFonts w:ascii="Verdana" w:eastAsia="Times New Roman" w:hAnsi="Verdana" w:cs="Times New Roman"/>
-                <w:color w:val="666666"/>
-                <w:sz w:val="16"/>
-                <w:szCs w:val="16"/>
-              </w:rPr>
-              <w:t>Auth</w:t>
-            </w:r>
-            <w:proofErr w:type="spellEnd"/>
           </w:p>
           <w:p>
             <w:pPr>
@@ -13160,19 +12773,8 @@
                 <w:sz w:val="20"/>
                 <w:szCs w:val="20"/>
               </w:rPr>
-              <w:t xml:space="preserve"> </w:t>
+              <w:t xml:space="preserve"> Auth</w:t>
             </w:r>
-            <w:proofErr w:type="spellStart"/>
-            <w:r>
-              <w:rPr>
-                <w:rFonts w:ascii="Verdana" w:eastAsia="Times New Roman" w:hAnsi="Verdana" w:cs="Times New Roman"/>
-                <w:color w:val="666666"/>
-                <w:sz w:val="20"/>
-                <w:szCs w:val="20"/>
-              </w:rPr>
-              <w:t>Auth</w:t>
-            </w:r>
-            <w:proofErr w:type="spellEnd"/>
           </w:p>
         </w:tc>
         <w:tc>
@@ -13239,19 +12841,8 @@
                 <w:sz w:val="16"/>
                 <w:szCs w:val="16"/>
               </w:rPr>
-              <w:t xml:space="preserve">Extended Key Usage: Client </w:t>
+              <w:t>Extended Key Usage: Client Auth</w:t>
             </w:r>
-            <w:proofErr w:type="spellStart"/>
-            <w:r>
-              <w:rPr>
-                <w:rFonts w:ascii="Verdana" w:eastAsia="Times New Roman" w:hAnsi="Verdana" w:cs="Times New Roman"/>
-                <w:color w:val="666666"/>
-                <w:sz w:val="16"/>
-                <w:szCs w:val="16"/>
-              </w:rPr>
-              <w:t>Auth</w:t>
-            </w:r>
-            <w:proofErr w:type="spellEnd"/>
           </w:p>
         </w:tc>
       </w:tr>
@@ -13324,19 +12915,8 @@
                 <w:sz w:val="16"/>
                 <w:szCs w:val="16"/>
               </w:rPr>
-              <w:t xml:space="preserve">Key Usage: Digital Signature, Key </w:t>
+              <w:t>Key Usage: Digital Signature, Key Encipherment</w:t>
             </w:r>
-            <w:proofErr w:type="spellStart"/>
-            <w:r>
-              <w:rPr>
-                <w:rFonts w:ascii="Verdana" w:eastAsia="Times New Roman" w:hAnsi="Verdana" w:cs="Times New Roman"/>
-                <w:color w:val="666666"/>
-                <w:sz w:val="16"/>
-                <w:szCs w:val="16"/>
-              </w:rPr>
-              <w:t>Encipherment</w:t>
-            </w:r>
-            <w:proofErr w:type="spellEnd"/>
           </w:p>
           <w:p>
             <w:pPr>
@@ -13618,47 +13198,7 @@
           <w:sz w:val="20"/>
           <w:szCs w:val="20"/>
         </w:rPr>
-        <w:t xml:space="preserve">It is possible that a certificate may be used for more than one purpose. In that case the request will likely include a combination of the above. The most typical example of that is a combination of Client and Server SSL </w:t>
-      </w:r>
-      <w:proofErr w:type="spellStart"/>
-      <w:r>
-        <w:rPr>
-          <w:rFonts w:ascii="Verdana" w:eastAsia="Times New Roman" w:hAnsi="Verdana" w:cs="Times New Roman"/>
-          <w:color w:val="666666"/>
-          <w:sz w:val="20"/>
-          <w:szCs w:val="20"/>
-        </w:rPr>
-        <w:t>auth</w:t>
-      </w:r>
-      <w:proofErr w:type="spellEnd"/>
-      <w:r>
-        <w:rPr>
-          <w:rFonts w:ascii="Verdana" w:eastAsia="Times New Roman" w:hAnsi="Verdana" w:cs="Times New Roman"/>
-          <w:color w:val="666666"/>
-          <w:sz w:val="20"/>
-          <w:szCs w:val="20"/>
-        </w:rPr>
-        <w:t xml:space="preserve"> or a certificate used by a user for both SSL Client </w:t>
-      </w:r>
-      <w:proofErr w:type="spellStart"/>
-      <w:r>
-        <w:rPr>
-          <w:rFonts w:ascii="Verdana" w:eastAsia="Times New Roman" w:hAnsi="Verdana" w:cs="Times New Roman"/>
-          <w:color w:val="666666"/>
-          <w:sz w:val="20"/>
-          <w:szCs w:val="20"/>
-        </w:rPr>
-        <w:t>Auth</w:t>
-      </w:r>
-      <w:proofErr w:type="spellEnd"/>
-      <w:r>
-        <w:rPr>
-          <w:rFonts w:ascii="Verdana" w:eastAsia="Times New Roman" w:hAnsi="Verdana" w:cs="Times New Roman"/>
-          <w:color w:val="666666"/>
-          <w:sz w:val="20"/>
-          <w:szCs w:val="20"/>
-        </w:rPr>
-        <w:t xml:space="preserve"> and S/MIME. </w:t>
+        <w:t xml:space="preserve">It is possible that a certificate may be used for more than one purpose. In that case the request will likely include a combination of the above. The most typical example of that is a combination of Client and Server SSL auth or a certificate used by a user for both SSL Client Auth and S/MIME. </w:t>
       </w:r>
     </w:p>
     <w:p>
@@ -13832,7 +13372,7 @@
         <mc:AlternateContent>
           <mc:Choice Requires="wps">
             <w:drawing>
-              <wp:inline distT="0" distB="0" distL="0" distR="0" wp14:anchorId="27D0234F" wp14:editId="76E75CAC">
+              <wp:inline distT="0" distB="0" distL="0" distR="0" wp14:anchorId="4003F993" wp14:editId="738A62D4">
                 <wp:extent cx="5038725" cy="762000"/>
                 <wp:effectExtent l="0" t="0" r="28575" b="19050"/>
                 <wp:docPr id="5" name="Text Box 5"/>
@@ -13876,7 +13416,6 @@
                               </w:rPr>
                             </w:pPr>
                             <w:proofErr w:type="spellStart"/>
-                            <w:proofErr w:type="gramStart"/>
                             <w:r>
                               <w:rPr>
                                 <w:rFonts w:ascii="Verdana" w:hAnsi="Verdana"/>
@@ -13885,7 +13424,6 @@
                               <w:t>keytool</w:t>
                             </w:r>
                             <w:proofErr w:type="spellEnd"/>
-                            <w:proofErr w:type="gramEnd"/>
                             <w:r>
                               <w:rPr>
                                 <w:rFonts w:ascii="Verdana" w:hAnsi="Verdana"/>
@@ -13985,23 +13523,7 @@
                                 <w:rFonts w:ascii="Verdana" w:hAnsi="Verdana"/>
                                 <w:color w:val="C45911" w:themeColor="accent2" w:themeShade="BF"/>
                               </w:rPr>
-                              <w:t xml:space="preserve">          -</w:t>
-                            </w:r>
-                            <w:proofErr w:type="gramStart"/>
-                            <w:r>
-                              <w:rPr>
-                                <w:rFonts w:ascii="Verdana" w:hAnsi="Verdana"/>
-                                <w:color w:val="C45911" w:themeColor="accent2" w:themeShade="BF"/>
-                              </w:rPr>
-                              <w:t>alias</w:t>
-                            </w:r>
-                            <w:proofErr w:type="gramEnd"/>
-                            <w:r>
-                              <w:rPr>
-                                <w:rFonts w:ascii="Verdana" w:hAnsi="Verdana"/>
-                                <w:color w:val="C45911" w:themeColor="accent2" w:themeShade="BF"/>
-                              </w:rPr>
-                              <w:t xml:space="preserve"> </w:t>
+                              <w:t xml:space="preserve">          -alias </w:t>
                             </w:r>
                             <w:proofErr w:type="spellStart"/>
                             <w:r>
@@ -14017,23 +13539,7 @@
                                 <w:rFonts w:ascii="Verdana" w:hAnsi="Verdana"/>
                                 <w:color w:val="C45911" w:themeColor="accent2" w:themeShade="BF"/>
                               </w:rPr>
-                              <w:t xml:space="preserve"> -</w:t>
-                            </w:r>
-                            <w:proofErr w:type="spellStart"/>
-                            <w:r>
-                              <w:rPr>
-                                <w:rFonts w:ascii="Verdana" w:hAnsi="Verdana"/>
-                                <w:color w:val="C45911" w:themeColor="accent2" w:themeShade="BF"/>
-                              </w:rPr>
-                              <w:t>keystore</w:t>
-                            </w:r>
-                            <w:proofErr w:type="spellEnd"/>
-                            <w:r>
-                              <w:rPr>
-                                <w:rFonts w:ascii="Verdana" w:hAnsi="Verdana"/>
-                                <w:color w:val="C45911" w:themeColor="accent2" w:themeShade="BF"/>
-                              </w:rPr>
-                              <w:t xml:space="preserve"> </w:t>
+                              <w:t xml:space="preserve"> -keystore </w:t>
                             </w:r>
                             <w:proofErr w:type="spellStart"/>
                             <w:r>
@@ -14736,8 +14242,19 @@
                 <w:sz w:val="20"/>
                 <w:szCs w:val="20"/>
               </w:rPr>
-              <w:t xml:space="preserve"> honored=san</w:t>
+              <w:t xml:space="preserve"> honored=</w:t>
             </w:r>
+            <w:proofErr w:type="spellStart"/>
+            <w:r>
+              <w:rPr>
+                <w:rFonts w:ascii="Verdana" w:eastAsia="Times New Roman" w:hAnsi="Verdana" w:cs="Times New Roman"/>
+                <w:color w:val="666666"/>
+                <w:sz w:val="20"/>
+                <w:szCs w:val="20"/>
+              </w:rPr>
+              <w:t>san</w:t>
+            </w:r>
+            <w:proofErr w:type="spellEnd"/>
           </w:p>
         </w:tc>
         <w:tc>
@@ -15191,27 +14708,7 @@
           <w:sz w:val="20"/>
           <w:szCs w:val="20"/>
         </w:rPr>
-        <w:t xml:space="preserve">Once the Certificate Authority has delivered your signed certificate, you must import it back into the </w:t>
-      </w:r>
-      <w:proofErr w:type="spellStart"/>
-      <w:r>
-        <w:rPr>
-          <w:rFonts w:ascii="Verdana" w:hAnsi="Verdana"/>
-          <w:color w:val="666666"/>
-          <w:sz w:val="20"/>
-          <w:szCs w:val="20"/>
-        </w:rPr>
-        <w:t>keystore</w:t>
-      </w:r>
-      <w:proofErr w:type="spellEnd"/>
-      <w:r>
-        <w:rPr>
-          <w:rFonts w:ascii="Verdana" w:hAnsi="Verdana"/>
-          <w:color w:val="666666"/>
-          <w:sz w:val="20"/>
-          <w:szCs w:val="20"/>
-        </w:rPr>
-        <w:t xml:space="preserve"> that contains your private key.</w:t>
+        <w:t>Once the Certificate Authority has delivered your signed certificate, you must import it back into the keystore that contains your private key.</w:t>
       </w:r>
     </w:p>
     <w:p>
@@ -15324,7 +14821,7 @@
         <mc:AlternateContent>
           <mc:Choice Requires="wps">
             <w:drawing>
-              <wp:inline distT="0" distB="0" distL="0" distR="0" wp14:anchorId="2010ED53" wp14:editId="446D446C">
+              <wp:inline distT="0" distB="0" distL="0" distR="0" wp14:anchorId="1EFE4479" wp14:editId="1B958756">
                 <wp:extent cx="5038725" cy="704850"/>
                 <wp:effectExtent l="0" t="0" r="28575" b="19050"/>
                 <wp:docPr id="6" name="Text Box 2"/>
@@ -15368,7 +14865,6 @@
                               </w:rPr>
                             </w:pPr>
                             <w:proofErr w:type="spellStart"/>
-                            <w:proofErr w:type="gramStart"/>
                             <w:r>
                               <w:rPr>
                                 <w:rFonts w:ascii="Verdana" w:hAnsi="Verdana"/>
@@ -15377,7 +14873,6 @@
                               <w:t>keytool</w:t>
                             </w:r>
                             <w:proofErr w:type="spellEnd"/>
-                            <w:proofErr w:type="gramEnd"/>
                             <w:r>
                               <w:rPr>
                                 <w:rFonts w:ascii="Verdana" w:hAnsi="Verdana"/>
@@ -15489,25 +14984,7 @@
                                 <w:rFonts w:ascii="Verdana" w:hAnsi="Verdana"/>
                                 <w:color w:val="C45911" w:themeColor="accent2" w:themeShade="BF"/>
                               </w:rPr>
-                              <w:t>–</w:t>
-                            </w:r>
-                            <w:proofErr w:type="spellStart"/>
-                            <w:proofErr w:type="gramStart"/>
-                            <w:r>
-                              <w:rPr>
-                                <w:rFonts w:ascii="Verdana" w:hAnsi="Verdana"/>
-                                <w:color w:val="C45911" w:themeColor="accent2" w:themeShade="BF"/>
-                              </w:rPr>
-                              <w:t>keystore</w:t>
-                            </w:r>
-                            <w:proofErr w:type="spellEnd"/>
-                            <w:proofErr w:type="gramEnd"/>
-                            <w:r>
-                              <w:rPr>
-                                <w:rFonts w:ascii="Verdana" w:hAnsi="Verdana"/>
-                                <w:color w:val="C45911" w:themeColor="accent2" w:themeShade="BF"/>
-                              </w:rPr>
-                              <w:t xml:space="preserve"> </w:t>
+                              <w:t xml:space="preserve">–keystore </w:t>
                             </w:r>
                             <w:proofErr w:type="spellStart"/>
                             <w:r>
@@ -15997,7 +15474,7 @@
 </file>
 
 <file path=word/numbering.xml><?xml version="1.0" encoding="utf-8"?>
-<w:numbering xmlns:wpc="http://schemas.microsoft.com/office/word/2010/wordprocessingCanvas" xmlns:mc="http://schemas.openxmlformats.org/markup-compatibility/2006" xmlns:o="urn:schemas-microsoft-com:office:office" xmlns:r="http://schemas.openxmlformats.org/officeDocument/2006/relationships" xmlns:m="http://schemas.openxmlformats.org/officeDocument/2006/math" xmlns:v="urn:schemas-microsoft-com:vml" xmlns:wp14="http://schemas.microsoft.com/office/word/2010/wordprocessingDrawing" xmlns:wp="http://schemas.openxmlformats.org/drawingml/2006/wordprocessingDrawing" xmlns:w10="urn:schemas-microsoft-com:office:word" xmlns:w="http://schemas.openxmlformats.org/wordprocessingml/2006/main" xmlns:w14="http://schemas.microsoft.com/office/word/2010/wordml" xmlns:w15="http://schemas.microsoft.com/office/word/2012/wordml" xmlns:wpg="http://schemas.microsoft.com/office/word/2010/wordprocessingGroup" xmlns:wpi="http://schemas.microsoft.com/office/word/2010/wordprocessingInk" xmlns:wne="http://schemas.microsoft.com/office/word/2006/wordml" xmlns:wps="http://schemas.microsoft.com/office/word/2010/wordprocessingShape" mc:Ignorable="w14 w15 wp14">
+<w:numbering xmlns:wpc="http://schemas.microsoft.com/office/word/2010/wordprocessingCanvas" xmlns:cx="http://schemas.microsoft.com/office/drawing/2014/chartex" xmlns:cx1="http://schemas.microsoft.com/office/drawing/2015/9/8/chartex" xmlns:cx2="http://schemas.microsoft.com/office/drawing/2015/10/21/chartex" xmlns:cx3="http://schemas.microsoft.com/office/drawing/2016/5/9/chartex" xmlns:cx4="http://schemas.microsoft.com/office/drawing/2016/5/10/chartex" xmlns:cx5="http://schemas.microsoft.com/office/drawing/2016/5/11/chartex" xmlns:cx6="http://schemas.microsoft.com/office/drawing/2016/5/12/chartex" xmlns:cx7="http://schemas.microsoft.com/office/drawing/2016/5/13/chartex" xmlns:cx8="http://schemas.microsoft.com/office/drawing/2016/5/14/chartex" xmlns:mc="http://schemas.openxmlformats.org/markup-compatibility/2006" xmlns:aink="http://schemas.microsoft.com/office/drawing/2016/ink" xmlns:am3d="http://schemas.microsoft.com/office/drawing/2017/model3d" xmlns:o="urn:schemas-microsoft-com:office:office" xmlns:oel="http://schemas.microsoft.com/office/2019/extlst" xmlns:r="http://schemas.openxmlformats.org/officeDocument/2006/relationships" xmlns:m="http://schemas.openxmlformats.org/officeDocument/2006/math" xmlns:v="urn:schemas-microsoft-com:vml" xmlns:wp14="http://schemas.microsoft.com/office/word/2010/wordprocessingDrawing" xmlns:wp="http://schemas.openxmlformats.org/drawingml/2006/wordprocessingDrawing" xmlns:w10="urn:schemas-microsoft-com:office:word" xmlns:w="http://schemas.openxmlformats.org/wordprocessingml/2006/main" xmlns:w14="http://schemas.microsoft.com/office/word/2010/wordml" xmlns:w15="http://schemas.microsoft.com/office/word/2012/wordml" xmlns:w16cex="http://schemas.microsoft.com/office/word/2018/wordml/cex" xmlns:w16cid="http://schemas.microsoft.com/office/word/2016/wordml/cid" xmlns:w16="http://schemas.microsoft.com/office/word/2018/wordml" xmlns:w16du="http://schemas.microsoft.com/office/word/2023/wordml/word16du" xmlns:w16sdtdh="http://schemas.microsoft.com/office/word/2020/wordml/sdtdatahash" xmlns:w16se="http://schemas.microsoft.com/office/word/2015/wordml/symex" xmlns:wpg="http://schemas.microsoft.com/office/word/2010/wordprocessingGroup" xmlns:wpi="http://schemas.microsoft.com/office/word/2010/wordprocessingInk" xmlns:wne="http://schemas.microsoft.com/office/word/2006/wordml" xmlns:wps="http://schemas.microsoft.com/office/word/2010/wordprocessingShape" mc:Ignorable="w14 w15 w16se w16cid w16 w16cex w16sdtdh w16du wp14">
   <w:abstractNum w:abstractNumId="0" w15:restartNumberingAfterBreak="0">
     <w:nsid w:val="19B27A0B"/>
     <w:multiLevelType w:val="multilevel"/>
@@ -17467,50 +16944,50 @@
       </w:pPr>
     </w:lvl>
   </w:abstractNum>
-  <w:num w:numId="1">
+  <w:num w:numId="1" w16cid:durableId="1769544483">
     <w:abstractNumId w:val="10"/>
   </w:num>
-  <w:num w:numId="2">
+  <w:num w:numId="2" w16cid:durableId="1209418421">
     <w:abstractNumId w:val="7"/>
   </w:num>
-  <w:num w:numId="3">
+  <w:num w:numId="3" w16cid:durableId="2122453932">
     <w:abstractNumId w:val="0"/>
   </w:num>
-  <w:num w:numId="4">
+  <w:num w:numId="4" w16cid:durableId="895122368">
     <w:abstractNumId w:val="9"/>
   </w:num>
-  <w:num w:numId="5">
+  <w:num w:numId="5" w16cid:durableId="1293050234">
     <w:abstractNumId w:val="3"/>
   </w:num>
-  <w:num w:numId="6">
+  <w:num w:numId="6" w16cid:durableId="1741906227">
     <w:abstractNumId w:val="1"/>
   </w:num>
-  <w:num w:numId="7">
+  <w:num w:numId="7" w16cid:durableId="1527214025">
     <w:abstractNumId w:val="6"/>
   </w:num>
-  <w:num w:numId="8">
+  <w:num w:numId="8" w16cid:durableId="11535382">
     <w:abstractNumId w:val="11"/>
   </w:num>
-  <w:num w:numId="9">
+  <w:num w:numId="9" w16cid:durableId="1340354261">
     <w:abstractNumId w:val="12"/>
   </w:num>
-  <w:num w:numId="10">
+  <w:num w:numId="10" w16cid:durableId="453405731">
     <w:abstractNumId w:val="2"/>
   </w:num>
-  <w:num w:numId="11">
+  <w:num w:numId="11" w16cid:durableId="1073048165">
     <w:abstractNumId w:val="8"/>
   </w:num>
-  <w:num w:numId="12">
+  <w:num w:numId="12" w16cid:durableId="265694795">
     <w:abstractNumId w:val="5"/>
   </w:num>
-  <w:num w:numId="13">
+  <w:num w:numId="13" w16cid:durableId="14624496">
     <w:abstractNumId w:val="4"/>
   </w:num>
 </w:numbering>
 </file>
 
 <file path=word/styles.xml><?xml version="1.0" encoding="utf-8"?>
-<w:styles xmlns:mc="http://schemas.openxmlformats.org/markup-compatibility/2006" xmlns:r="http://schemas.openxmlformats.org/officeDocument/2006/relationships" xmlns:w="http://schemas.openxmlformats.org/wordprocessingml/2006/main" xmlns:w14="http://schemas.microsoft.com/office/word/2010/wordml" xmlns:w15="http://schemas.microsoft.com/office/word/2012/wordml" mc:Ignorable="w14 w15">
+<w:styles xmlns:mc="http://schemas.openxmlformats.org/markup-compatibility/2006" xmlns:r="http://schemas.openxmlformats.org/officeDocument/2006/relationships" xmlns:w="http://schemas.openxmlformats.org/wordprocessingml/2006/main" xmlns:w14="http://schemas.microsoft.com/office/word/2010/wordml" xmlns:w15="http://schemas.microsoft.com/office/word/2012/wordml" xmlns:w16cex="http://schemas.microsoft.com/office/word/2018/wordml/cex" xmlns:w16cid="http://schemas.microsoft.com/office/word/2016/wordml/cid" xmlns:w16="http://schemas.microsoft.com/office/word/2018/wordml" xmlns:w16du="http://schemas.microsoft.com/office/word/2023/wordml/word16du" xmlns:w16sdtdh="http://schemas.microsoft.com/office/word/2020/wordml/sdtdatahash" xmlns:w16se="http://schemas.microsoft.com/office/word/2015/wordml/symex" mc:Ignorable="w14 w15 w16se w16cid w16 w16cex w16sdtdh w16du">
   <w:docDefaults>
     <w:rPrDefault>
       <w:rPr>
@@ -17526,7 +17003,7 @@
       </w:pPr>
     </w:pPrDefault>
   </w:docDefaults>
-  <w:latentStyles w:defLockedState="0" w:defUIPriority="99" w:defSemiHidden="0" w:defUnhideWhenUsed="0" w:defQFormat="0" w:count="371">
+  <w:latentStyles w:defLockedState="0" w:defUIPriority="99" w:defSemiHidden="0" w:defUnhideWhenUsed="0" w:defQFormat="0" w:count="376">
     <w:lsdException w:name="Normal" w:uiPriority="0" w:qFormat="1"/>
     <w:lsdException w:name="heading 1" w:uiPriority="9" w:qFormat="1"/>
     <w:lsdException w:name="heading 2" w:semiHidden="1" w:uiPriority="9" w:unhideWhenUsed="1" w:qFormat="1"/>
@@ -17898,6 +17375,11 @@
     <w:lsdException w:name="List Table 5 Dark Accent 6" w:uiPriority="50"/>
     <w:lsdException w:name="List Table 6 Colorful Accent 6" w:uiPriority="51"/>
     <w:lsdException w:name="List Table 7 Colorful Accent 6" w:uiPriority="52"/>
+    <w:lsdException w:name="Mention" w:semiHidden="1" w:unhideWhenUsed="1"/>
+    <w:lsdException w:name="Smart Hyperlink" w:semiHidden="1" w:unhideWhenUsed="1"/>
+    <w:lsdException w:name="Hashtag" w:semiHidden="1" w:unhideWhenUsed="1"/>
+    <w:lsdException w:name="Unresolved Mention" w:semiHidden="1" w:unhideWhenUsed="1"/>
+    <w:lsdException w:name="Smart Link" w:semiHidden="1" w:unhideWhenUsed="1"/>
   </w:latentStyles>
   <w:style w:type="paragraph" w:default="1" w:styleId="Normal">
     <w:name w:val="Normal"/>

</xml_diff>